<commit_message>
Argumentos genéricos - Mocks em Java
</commit_message>
<xml_diff>
--- a/Alura/Mocks em Java - Testes de comportamentos automatizados/Notas-Mocks.docx
+++ b/Alura/Mocks em Java - Testes de comportamentos automatizados/Notas-Mocks.docx
@@ -460,50 +460,46 @@
           <w:color w:val="3D464D"/>
           <w:sz w:val="27"/>
           <w:szCs w:val="27"/>
-          <w:lang w:eastAsia="pt-BR"/>
-        </w:rPr>
-      </w:pPr>
-      <w:proofErr w:type="spellStart"/>
+          <w:lang w:val="en-US" w:eastAsia="pt-BR"/>
+        </w:rPr>
+      </w:pPr>
       <w:r>
         <w:rPr>
           <w:rFonts w:ascii="Courier New" w:eastAsia="Times New Roman" w:hAnsi="Courier New" w:cs="Courier New"/>
           <w:color w:val="0077AA"/>
           <w:sz w:val="20"/>
           <w:szCs w:val="20"/>
-          <w:lang w:eastAsia="pt-BR"/>
+          <w:lang w:val="en-US" w:eastAsia="pt-BR"/>
         </w:rPr>
         <w:t>import</w:t>
       </w:r>
-      <w:proofErr w:type="spellEnd"/>
-      <w:r>
-        <w:rPr>
-          <w:rFonts w:ascii="Courier New" w:eastAsia="Times New Roman" w:hAnsi="Courier New" w:cs="Courier New"/>
-          <w:color w:val="3D464D"/>
-          <w:sz w:val="20"/>
-          <w:szCs w:val="20"/>
-          <w:lang w:eastAsia="pt-BR"/>
+      <w:r>
+        <w:rPr>
+          <w:rFonts w:ascii="Courier New" w:eastAsia="Times New Roman" w:hAnsi="Courier New" w:cs="Courier New"/>
+          <w:color w:val="3D464D"/>
+          <w:sz w:val="20"/>
+          <w:szCs w:val="20"/>
+          <w:lang w:val="en-US" w:eastAsia="pt-BR"/>
         </w:rPr>
         <w:t xml:space="preserve"> </w:t>
       </w:r>
-      <w:proofErr w:type="spellStart"/>
       <w:r>
         <w:rPr>
           <w:rFonts w:ascii="Courier New" w:eastAsia="Times New Roman" w:hAnsi="Courier New" w:cs="Courier New"/>
           <w:color w:val="0077AA"/>
           <w:sz w:val="20"/>
           <w:szCs w:val="20"/>
-          <w:lang w:eastAsia="pt-BR"/>
+          <w:lang w:val="en-US" w:eastAsia="pt-BR"/>
         </w:rPr>
         <w:t>static</w:t>
       </w:r>
-      <w:proofErr w:type="spellEnd"/>
-      <w:r>
-        <w:rPr>
-          <w:rFonts w:ascii="Courier New" w:eastAsia="Times New Roman" w:hAnsi="Courier New" w:cs="Courier New"/>
-          <w:color w:val="3D464D"/>
-          <w:sz w:val="20"/>
-          <w:szCs w:val="20"/>
-          <w:lang w:eastAsia="pt-BR"/>
+      <w:r>
+        <w:rPr>
+          <w:rFonts w:ascii="Courier New" w:eastAsia="Times New Roman" w:hAnsi="Courier New" w:cs="Courier New"/>
+          <w:color w:val="3D464D"/>
+          <w:sz w:val="20"/>
+          <w:szCs w:val="20"/>
+          <w:lang w:val="en-US" w:eastAsia="pt-BR"/>
         </w:rPr>
         <w:t xml:space="preserve"> </w:t>
       </w:r>
@@ -515,7 +511,7 @@
           <w:color w:val="3D464D"/>
           <w:sz w:val="20"/>
           <w:szCs w:val="20"/>
-          <w:lang w:eastAsia="pt-BR"/>
+          <w:lang w:val="en-US" w:eastAsia="pt-BR"/>
         </w:rPr>
         <w:t>org</w:t>
       </w:r>
@@ -525,7 +521,7 @@
           <w:color w:val="999999"/>
           <w:sz w:val="20"/>
           <w:szCs w:val="20"/>
-          <w:lang w:eastAsia="pt-BR"/>
+          <w:lang w:val="en-US" w:eastAsia="pt-BR"/>
         </w:rPr>
         <w:t>.</w:t>
       </w:r>
@@ -535,7 +531,7 @@
           <w:color w:val="3D464D"/>
           <w:sz w:val="20"/>
           <w:szCs w:val="20"/>
-          <w:lang w:eastAsia="pt-BR"/>
+          <w:lang w:val="en-US" w:eastAsia="pt-BR"/>
         </w:rPr>
         <w:t>mockito</w:t>
       </w:r>
@@ -546,7 +542,7 @@
           <w:color w:val="999999"/>
           <w:sz w:val="20"/>
           <w:szCs w:val="20"/>
-          <w:lang w:eastAsia="pt-BR"/>
+          <w:lang w:val="en-US" w:eastAsia="pt-BR"/>
         </w:rPr>
         <w:t>.</w:t>
       </w:r>
@@ -556,7 +552,7 @@
           <w:color w:val="A67F59"/>
           <w:sz w:val="20"/>
           <w:szCs w:val="20"/>
-          <w:lang w:eastAsia="pt-BR"/>
+          <w:lang w:val="en-US" w:eastAsia="pt-BR"/>
         </w:rPr>
         <w:t>Mockito</w:t>
       </w:r>
@@ -567,7 +563,7 @@
           <w:color w:val="999999"/>
           <w:sz w:val="20"/>
           <w:szCs w:val="20"/>
-          <w:lang w:eastAsia="pt-BR"/>
+          <w:lang w:val="en-US" w:eastAsia="pt-BR"/>
         </w:rPr>
         <w:t>.*;</w:t>
       </w:r>
@@ -11410,17 +11406,7 @@
           <w:szCs w:val="27"/>
           <w:lang w:eastAsia="pt-BR"/>
         </w:rPr>
-        <w:t>E</w:t>
-      </w:r>
-      <w:r>
-        <w:rPr>
-          <w:rFonts w:ascii="Times New Roman" w:eastAsia="Times New Roman" w:hAnsi="Times New Roman" w:cs="Times New Roman"/>
-          <w:color w:val="3D464D"/>
-          <w:sz w:val="27"/>
-          <w:szCs w:val="27"/>
-          <w:lang w:eastAsia="pt-BR"/>
-        </w:rPr>
-        <w:t>xemplo de utilização:</w:t>
+        <w:t>Exemplo de utilização:</w:t>
       </w:r>
     </w:p>
     <w:p>
@@ -12520,26 +12506,28 @@
           <w:color w:val="3D464D"/>
           <w:sz w:val="27"/>
           <w:szCs w:val="27"/>
-          <w:lang w:eastAsia="pt-BR"/>
-        </w:rPr>
-      </w:pPr>
-      <w:r>
-        <w:rPr>
-          <w:rFonts w:ascii="Times New Roman" w:eastAsia="Times New Roman" w:hAnsi="Times New Roman" w:cs="Times New Roman"/>
-          <w:color w:val="3D464D"/>
-          <w:sz w:val="27"/>
-          <w:szCs w:val="27"/>
-          <w:lang w:eastAsia="pt-BR"/>
+          <w:lang w:val="en-US" w:eastAsia="pt-BR"/>
+        </w:rPr>
+      </w:pPr>
+      <w:proofErr w:type="spellStart"/>
+      <w:r>
+        <w:rPr>
+          <w:rFonts w:ascii="Times New Roman" w:eastAsia="Times New Roman" w:hAnsi="Times New Roman" w:cs="Times New Roman"/>
+          <w:color w:val="3D464D"/>
+          <w:sz w:val="27"/>
+          <w:szCs w:val="27"/>
+          <w:lang w:val="en-US" w:eastAsia="pt-BR"/>
         </w:rPr>
         <w:t>Exemplo</w:t>
       </w:r>
-      <w:r>
-        <w:rPr>
-          <w:rFonts w:ascii="Times New Roman" w:eastAsia="Times New Roman" w:hAnsi="Times New Roman" w:cs="Times New Roman"/>
-          <w:color w:val="3D464D"/>
-          <w:sz w:val="27"/>
-          <w:szCs w:val="27"/>
-          <w:lang w:eastAsia="pt-BR"/>
+      <w:proofErr w:type="spellEnd"/>
+      <w:r>
+        <w:rPr>
+          <w:rFonts w:ascii="Times New Roman" w:eastAsia="Times New Roman" w:hAnsi="Times New Roman" w:cs="Times New Roman"/>
+          <w:color w:val="3D464D"/>
+          <w:sz w:val="27"/>
+          <w:szCs w:val="27"/>
+          <w:lang w:val="en-US" w:eastAsia="pt-BR"/>
         </w:rPr>
         <w:t>:</w:t>
       </w:r>
@@ -12551,6 +12539,7 @@
           <w:color w:val="000000"/>
           <w:sz w:val="20"/>
           <w:szCs w:val="20"/>
+          <w:lang w:val="en-US"/>
         </w:rPr>
       </w:pPr>
       <w:r>
@@ -12559,6 +12548,7 @@
           <w:color w:val="000000"/>
           <w:sz w:val="20"/>
           <w:szCs w:val="20"/>
+          <w:lang w:val="en-US"/>
         </w:rPr>
         <w:tab/>
       </w:r>
@@ -12568,6 +12558,7 @@
           <w:color w:val="000000"/>
           <w:sz w:val="20"/>
           <w:szCs w:val="20"/>
+          <w:lang w:val="en-US"/>
         </w:rPr>
         <w:tab/>
       </w:r>
@@ -12581,6 +12572,7 @@
           <w:color w:val="000000"/>
           <w:sz w:val="20"/>
           <w:szCs w:val="20"/>
+          <w:lang w:val="en-US"/>
         </w:rPr>
         <w:t>doThrow</w:t>
       </w:r>
@@ -12591,6 +12583,7 @@
           <w:color w:val="000000"/>
           <w:sz w:val="20"/>
           <w:szCs w:val="20"/>
+          <w:lang w:val="en-US"/>
         </w:rPr>
         <w:t>(</w:t>
       </w:r>
@@ -12603,6 +12596,7 @@
           <w:color w:val="7F0055"/>
           <w:sz w:val="20"/>
           <w:szCs w:val="20"/>
+          <w:lang w:val="en-US"/>
         </w:rPr>
         <w:t>new</w:t>
       </w:r>
@@ -12612,6 +12606,7 @@
           <w:color w:val="000000"/>
           <w:sz w:val="20"/>
           <w:szCs w:val="20"/>
+          <w:lang w:val="en-US"/>
         </w:rPr>
         <w:t xml:space="preserve"> </w:t>
       </w:r>
@@ -12622,6 +12617,7 @@
           <w:color w:val="000000"/>
           <w:sz w:val="20"/>
           <w:szCs w:val="20"/>
+          <w:lang w:val="en-US"/>
         </w:rPr>
         <w:t>RuntimeException</w:t>
       </w:r>
@@ -12632,75 +12628,83 @@
           <w:color w:val="000000"/>
           <w:sz w:val="20"/>
           <w:szCs w:val="20"/>
-        </w:rPr>
-        <w:t>()).</w:t>
-      </w:r>
-      <w:proofErr w:type="spellStart"/>
+          <w:lang w:val="en-US"/>
+        </w:rPr>
+        <w:t>()).when(</w:t>
+      </w:r>
+      <w:proofErr w:type="spellStart"/>
+      <w:r>
+        <w:rPr>
+          <w:rFonts w:ascii="Consolas" w:hAnsi="Consolas" w:cs="Consolas"/>
+          <w:color w:val="6A3E3E"/>
+          <w:sz w:val="20"/>
+          <w:szCs w:val="20"/>
+          <w:lang w:val="en-US"/>
+        </w:rPr>
+        <w:t>daoFalso</w:t>
+      </w:r>
+      <w:proofErr w:type="spellEnd"/>
       <w:r>
         <w:rPr>
           <w:rFonts w:ascii="Consolas" w:hAnsi="Consolas" w:cs="Consolas"/>
           <w:color w:val="000000"/>
           <w:sz w:val="20"/>
           <w:szCs w:val="20"/>
-        </w:rPr>
-        <w:t>when</w:t>
-      </w:r>
-      <w:proofErr w:type="spellEnd"/>
+          <w:lang w:val="en-US"/>
+        </w:rPr>
+        <w:t>).</w:t>
+      </w:r>
+      <w:proofErr w:type="spellStart"/>
       <w:r>
         <w:rPr>
           <w:rFonts w:ascii="Consolas" w:hAnsi="Consolas" w:cs="Consolas"/>
           <w:color w:val="000000"/>
           <w:sz w:val="20"/>
           <w:szCs w:val="20"/>
+          <w:lang w:val="en-US"/>
+        </w:rPr>
+        <w:t>atualiza</w:t>
+      </w:r>
+      <w:proofErr w:type="spellEnd"/>
+      <w:r>
+        <w:rPr>
+          <w:rFonts w:ascii="Consolas" w:hAnsi="Consolas" w:cs="Consolas"/>
+          <w:color w:val="000000"/>
+          <w:sz w:val="20"/>
+          <w:szCs w:val="20"/>
+          <w:lang w:val="en-US"/>
         </w:rPr>
         <w:t>(</w:t>
       </w:r>
-      <w:proofErr w:type="spellStart"/>
       <w:r>
         <w:rPr>
           <w:rFonts w:ascii="Consolas" w:hAnsi="Consolas" w:cs="Consolas"/>
           <w:color w:val="6A3E3E"/>
           <w:sz w:val="20"/>
           <w:szCs w:val="20"/>
-        </w:rPr>
-        <w:t>daoFalso</w:t>
-      </w:r>
-      <w:proofErr w:type="spellEnd"/>
+          <w:lang w:val="en-US"/>
+        </w:rPr>
+        <w:t>leilao1</w:t>
+      </w:r>
       <w:r>
         <w:rPr>
           <w:rFonts w:ascii="Consolas" w:hAnsi="Consolas" w:cs="Consolas"/>
           <w:color w:val="000000"/>
           <w:sz w:val="20"/>
           <w:szCs w:val="20"/>
-        </w:rPr>
-        <w:t>).atualiza(</w:t>
-      </w:r>
-      <w:r>
-        <w:rPr>
-          <w:rFonts w:ascii="Consolas" w:hAnsi="Consolas" w:cs="Consolas"/>
-          <w:color w:val="6A3E3E"/>
-          <w:sz w:val="20"/>
-          <w:szCs w:val="20"/>
-        </w:rPr>
-        <w:t>leilao1</w:t>
-      </w:r>
-      <w:r>
+          <w:lang w:val="en-US"/>
+        </w:rPr>
+        <w:t>);</w:t>
+      </w:r>
+    </w:p>
+    <w:p>
+      <w:pPr>
         <w:rPr>
           <w:rFonts w:ascii="Consolas" w:hAnsi="Consolas" w:cs="Consolas"/>
           <w:color w:val="000000"/>
           <w:sz w:val="20"/>
           <w:szCs w:val="20"/>
-        </w:rPr>
-        <w:t>);</w:t>
-      </w:r>
-    </w:p>
-    <w:p>
-      <w:pPr>
-        <w:rPr>
-          <w:rFonts w:ascii="Consolas" w:hAnsi="Consolas" w:cs="Consolas"/>
-          <w:color w:val="000000"/>
-          <w:sz w:val="20"/>
-          <w:szCs w:val="20"/>
+          <w:lang w:val="en-US"/>
         </w:rPr>
       </w:pPr>
     </w:p>
@@ -13185,9 +13189,2396 @@
       </w:r>
     </w:p>
     <w:p>
+      <w:pPr>
+        <w:rPr>
+          <w:rFonts w:ascii="Arial" w:hAnsi="Arial" w:cs="Arial"/>
+          <w:b/>
+          <w:bCs/>
+          <w:color w:val="3D464D"/>
+          <w:spacing w:val="-8"/>
+          <w:sz w:val="28"/>
+          <w:szCs w:val="28"/>
+          <w:shd w:val="clear" w:color="auto" w:fill="EDF1F2"/>
+        </w:rPr>
+      </w:pPr>
+      <w:r>
+        <w:rPr>
+          <w:rFonts w:ascii="Arial" w:hAnsi="Arial" w:cs="Arial"/>
+          <w:b/>
+          <w:bCs/>
+          <w:color w:val="3D464D"/>
+          <w:spacing w:val="-8"/>
+          <w:sz w:val="28"/>
+          <w:szCs w:val="28"/>
+          <w:shd w:val="clear" w:color="auto" w:fill="EDF1F2"/>
+        </w:rPr>
+        <w:t xml:space="preserve">Ignorando o parâmetro no </w:t>
+      </w:r>
+      <w:proofErr w:type="spellStart"/>
+      <w:r>
+        <w:rPr>
+          <w:rFonts w:ascii="Arial" w:hAnsi="Arial" w:cs="Arial"/>
+          <w:b/>
+          <w:bCs/>
+          <w:color w:val="3D464D"/>
+          <w:spacing w:val="-8"/>
+          <w:sz w:val="28"/>
+          <w:szCs w:val="28"/>
+          <w:shd w:val="clear" w:color="auto" w:fill="EDF1F2"/>
+        </w:rPr>
+        <w:t>Mock</w:t>
+      </w:r>
+      <w:proofErr w:type="spellEnd"/>
+      <w:r>
+        <w:rPr>
+          <w:rFonts w:ascii="Arial" w:hAnsi="Arial" w:cs="Arial"/>
+          <w:b/>
+          <w:bCs/>
+          <w:color w:val="3D464D"/>
+          <w:spacing w:val="-8"/>
+          <w:sz w:val="28"/>
+          <w:szCs w:val="28"/>
+          <w:shd w:val="clear" w:color="auto" w:fill="EDF1F2"/>
+        </w:rPr>
+        <w:t xml:space="preserve"> com </w:t>
+      </w:r>
+      <w:proofErr w:type="spellStart"/>
+      <w:proofErr w:type="gramStart"/>
+      <w:r>
+        <w:rPr>
+          <w:rFonts w:ascii="Arial" w:hAnsi="Arial" w:cs="Arial"/>
+          <w:b/>
+          <w:bCs/>
+          <w:color w:val="3D464D"/>
+          <w:spacing w:val="-8"/>
+          <w:sz w:val="28"/>
+          <w:szCs w:val="28"/>
+          <w:shd w:val="clear" w:color="auto" w:fill="EDF1F2"/>
+        </w:rPr>
+        <w:t>any</w:t>
+      </w:r>
+      <w:proofErr w:type="spellEnd"/>
+      <w:r>
+        <w:rPr>
+          <w:rFonts w:ascii="Arial" w:hAnsi="Arial" w:cs="Arial"/>
+          <w:b/>
+          <w:bCs/>
+          <w:color w:val="3D464D"/>
+          <w:spacing w:val="-8"/>
+          <w:sz w:val="28"/>
+          <w:szCs w:val="28"/>
+          <w:shd w:val="clear" w:color="auto" w:fill="EDF1F2"/>
+        </w:rPr>
+        <w:t>(</w:t>
+      </w:r>
+      <w:proofErr w:type="gramEnd"/>
+      <w:r>
+        <w:rPr>
+          <w:rFonts w:ascii="Arial" w:hAnsi="Arial" w:cs="Arial"/>
+          <w:b/>
+          <w:bCs/>
+          <w:color w:val="3D464D"/>
+          <w:spacing w:val="-8"/>
+          <w:sz w:val="28"/>
+          <w:szCs w:val="28"/>
+          <w:shd w:val="clear" w:color="auto" w:fill="EDF1F2"/>
+        </w:rPr>
+        <w:t>)</w:t>
+      </w:r>
+    </w:p>
+    <w:p>
+      <w:pPr>
+        <w:shd w:val="clear" w:color="auto" w:fill="FFFFFF"/>
+        <w:spacing w:after="0" w:line="240" w:lineRule="auto"/>
+        <w:rPr>
+          <w:rFonts w:ascii="Times New Roman" w:eastAsia="Times New Roman" w:hAnsi="Times New Roman" w:cs="Times New Roman"/>
+          <w:color w:val="3D464D"/>
+          <w:sz w:val="27"/>
+          <w:szCs w:val="27"/>
+          <w:lang w:eastAsia="pt-BR"/>
+        </w:rPr>
+      </w:pPr>
+      <w:r>
+        <w:rPr>
+          <w:rFonts w:ascii="Times New Roman" w:eastAsia="Times New Roman" w:hAnsi="Times New Roman" w:cs="Times New Roman"/>
+          <w:color w:val="3D464D"/>
+          <w:sz w:val="27"/>
+          <w:szCs w:val="27"/>
+          <w:lang w:eastAsia="pt-BR"/>
+        </w:rPr>
+        <w:t>Veja que no teste passado repetimos algumas linhas, como por exemplo:</w:t>
+      </w:r>
+    </w:p>
+    <w:p>
+      <w:pPr>
+        <w:shd w:val="clear" w:color="auto" w:fill="F0F3F5"/>
+        <w:tabs>
+          <w:tab w:val="left" w:pos="916"/>
+          <w:tab w:val="left" w:pos="1832"/>
+          <w:tab w:val="left" w:pos="2748"/>
+          <w:tab w:val="left" w:pos="3664"/>
+          <w:tab w:val="left" w:pos="4580"/>
+          <w:tab w:val="left" w:pos="5496"/>
+          <w:tab w:val="left" w:pos="6412"/>
+          <w:tab w:val="left" w:pos="7328"/>
+          <w:tab w:val="left" w:pos="8244"/>
+          <w:tab w:val="left" w:pos="9160"/>
+          <w:tab w:val="left" w:pos="10076"/>
+          <w:tab w:val="left" w:pos="10992"/>
+          <w:tab w:val="left" w:pos="11908"/>
+          <w:tab w:val="left" w:pos="12824"/>
+          <w:tab w:val="left" w:pos="13740"/>
+          <w:tab w:val="left" w:pos="14656"/>
+        </w:tabs>
+        <w:spacing w:after="0" w:line="240" w:lineRule="auto"/>
+        <w:rPr>
+          <w:rFonts w:ascii="Courier New" w:eastAsia="Times New Roman" w:hAnsi="Courier New" w:cs="Courier New"/>
+          <w:color w:val="3D464D"/>
+          <w:sz w:val="20"/>
+          <w:szCs w:val="20"/>
+          <w:lang w:val="en-US" w:eastAsia="pt-BR"/>
+        </w:rPr>
+      </w:pPr>
+      <w:proofErr w:type="spellStart"/>
+      <w:proofErr w:type="gramStart"/>
+      <w:r>
+        <w:rPr>
+          <w:rFonts w:ascii="Courier New" w:eastAsia="Times New Roman" w:hAnsi="Courier New" w:cs="Courier New"/>
+          <w:color w:val="3D464D"/>
+          <w:sz w:val="20"/>
+          <w:szCs w:val="20"/>
+          <w:lang w:val="en-US" w:eastAsia="pt-BR"/>
+        </w:rPr>
+        <w:t>doThrow</w:t>
+      </w:r>
+      <w:proofErr w:type="spellEnd"/>
+      <w:r>
+        <w:rPr>
+          <w:rFonts w:ascii="Courier New" w:eastAsia="Times New Roman" w:hAnsi="Courier New" w:cs="Courier New"/>
+          <w:color w:val="999999"/>
+          <w:sz w:val="20"/>
+          <w:szCs w:val="20"/>
+          <w:lang w:val="en-US" w:eastAsia="pt-BR"/>
+        </w:rPr>
+        <w:t>(</w:t>
+      </w:r>
+      <w:proofErr w:type="gramEnd"/>
+      <w:r>
+        <w:rPr>
+          <w:rFonts w:ascii="Courier New" w:eastAsia="Times New Roman" w:hAnsi="Courier New" w:cs="Courier New"/>
+          <w:color w:val="0077AA"/>
+          <w:sz w:val="20"/>
+          <w:szCs w:val="20"/>
+          <w:lang w:val="en-US" w:eastAsia="pt-BR"/>
+        </w:rPr>
+        <w:t>new</w:t>
+      </w:r>
+      <w:r>
+        <w:rPr>
+          <w:rFonts w:ascii="Courier New" w:eastAsia="Times New Roman" w:hAnsi="Courier New" w:cs="Courier New"/>
+          <w:color w:val="3D464D"/>
+          <w:sz w:val="20"/>
+          <w:szCs w:val="20"/>
+          <w:lang w:val="en-US" w:eastAsia="pt-BR"/>
+        </w:rPr>
+        <w:t xml:space="preserve"> </w:t>
+      </w:r>
+      <w:proofErr w:type="spellStart"/>
+      <w:r>
+        <w:rPr>
+          <w:rFonts w:ascii="Courier New" w:eastAsia="Times New Roman" w:hAnsi="Courier New" w:cs="Courier New"/>
+          <w:color w:val="A67F59"/>
+          <w:sz w:val="20"/>
+          <w:szCs w:val="20"/>
+          <w:lang w:val="en-US" w:eastAsia="pt-BR"/>
+        </w:rPr>
+        <w:t>RuntimeException</w:t>
+      </w:r>
+      <w:proofErr w:type="spellEnd"/>
+      <w:r>
+        <w:rPr>
+          <w:rFonts w:ascii="Courier New" w:eastAsia="Times New Roman" w:hAnsi="Courier New" w:cs="Courier New"/>
+          <w:color w:val="999999"/>
+          <w:sz w:val="20"/>
+          <w:szCs w:val="20"/>
+          <w:lang w:val="en-US" w:eastAsia="pt-BR"/>
+        </w:rPr>
+        <w:t>()).</w:t>
+      </w:r>
+      <w:r>
+        <w:rPr>
+          <w:rFonts w:ascii="Courier New" w:eastAsia="Times New Roman" w:hAnsi="Courier New" w:cs="Courier New"/>
+          <w:color w:val="0077AA"/>
+          <w:sz w:val="20"/>
+          <w:szCs w:val="20"/>
+          <w:lang w:val="en-US" w:eastAsia="pt-BR"/>
+        </w:rPr>
+        <w:t>when</w:t>
+      </w:r>
+      <w:r>
+        <w:rPr>
+          <w:rFonts w:ascii="Courier New" w:eastAsia="Times New Roman" w:hAnsi="Courier New" w:cs="Courier New"/>
+          <w:color w:val="999999"/>
+          <w:sz w:val="20"/>
+          <w:szCs w:val="20"/>
+          <w:lang w:val="en-US" w:eastAsia="pt-BR"/>
+        </w:rPr>
+        <w:t>(</w:t>
+      </w:r>
+      <w:proofErr w:type="spellStart"/>
+      <w:r>
+        <w:rPr>
+          <w:rFonts w:ascii="Courier New" w:eastAsia="Times New Roman" w:hAnsi="Courier New" w:cs="Courier New"/>
+          <w:color w:val="3D464D"/>
+          <w:sz w:val="20"/>
+          <w:szCs w:val="20"/>
+          <w:lang w:val="en-US" w:eastAsia="pt-BR"/>
+        </w:rPr>
+        <w:t>daoFalso</w:t>
+      </w:r>
+      <w:proofErr w:type="spellEnd"/>
+      <w:r>
+        <w:rPr>
+          <w:rFonts w:ascii="Courier New" w:eastAsia="Times New Roman" w:hAnsi="Courier New" w:cs="Courier New"/>
+          <w:color w:val="999999"/>
+          <w:sz w:val="20"/>
+          <w:szCs w:val="20"/>
+          <w:lang w:val="en-US" w:eastAsia="pt-BR"/>
+        </w:rPr>
+        <w:t>).</w:t>
+      </w:r>
+      <w:proofErr w:type="spellStart"/>
+      <w:r>
+        <w:rPr>
+          <w:rFonts w:ascii="Courier New" w:eastAsia="Times New Roman" w:hAnsi="Courier New" w:cs="Courier New"/>
+          <w:color w:val="3D464D"/>
+          <w:sz w:val="20"/>
+          <w:szCs w:val="20"/>
+          <w:lang w:val="en-US" w:eastAsia="pt-BR"/>
+        </w:rPr>
+        <w:t>atualiza</w:t>
+      </w:r>
+      <w:proofErr w:type="spellEnd"/>
+      <w:r>
+        <w:rPr>
+          <w:rFonts w:ascii="Courier New" w:eastAsia="Times New Roman" w:hAnsi="Courier New" w:cs="Courier New"/>
+          <w:color w:val="999999"/>
+          <w:sz w:val="20"/>
+          <w:szCs w:val="20"/>
+          <w:lang w:val="en-US" w:eastAsia="pt-BR"/>
+        </w:rPr>
+        <w:t>(</w:t>
+      </w:r>
+      <w:r>
+        <w:rPr>
+          <w:rFonts w:ascii="Courier New" w:eastAsia="Times New Roman" w:hAnsi="Courier New" w:cs="Courier New"/>
+          <w:color w:val="3D464D"/>
+          <w:sz w:val="20"/>
+          <w:szCs w:val="20"/>
+          <w:lang w:val="en-US" w:eastAsia="pt-BR"/>
+        </w:rPr>
+        <w:t>leilao1</w:t>
+      </w:r>
+      <w:r>
+        <w:rPr>
+          <w:rFonts w:ascii="Courier New" w:eastAsia="Times New Roman" w:hAnsi="Courier New" w:cs="Courier New"/>
+          <w:color w:val="999999"/>
+          <w:sz w:val="20"/>
+          <w:szCs w:val="20"/>
+          <w:lang w:val="en-US" w:eastAsia="pt-BR"/>
+        </w:rPr>
+        <w:t>);</w:t>
+      </w:r>
+    </w:p>
+    <w:p>
+      <w:pPr>
+        <w:shd w:val="clear" w:color="auto" w:fill="F0F3F5"/>
+        <w:tabs>
+          <w:tab w:val="left" w:pos="916"/>
+          <w:tab w:val="left" w:pos="1832"/>
+          <w:tab w:val="left" w:pos="2748"/>
+          <w:tab w:val="left" w:pos="3664"/>
+          <w:tab w:val="left" w:pos="4580"/>
+          <w:tab w:val="left" w:pos="5496"/>
+          <w:tab w:val="left" w:pos="6412"/>
+          <w:tab w:val="left" w:pos="7328"/>
+          <w:tab w:val="left" w:pos="8244"/>
+          <w:tab w:val="left" w:pos="9160"/>
+          <w:tab w:val="left" w:pos="10076"/>
+          <w:tab w:val="left" w:pos="10992"/>
+          <w:tab w:val="left" w:pos="11908"/>
+          <w:tab w:val="left" w:pos="12824"/>
+          <w:tab w:val="left" w:pos="13740"/>
+          <w:tab w:val="left" w:pos="14656"/>
+        </w:tabs>
+        <w:spacing w:after="0" w:line="240" w:lineRule="auto"/>
+        <w:rPr>
+          <w:rFonts w:ascii="Courier New" w:eastAsia="Times New Roman" w:hAnsi="Courier New" w:cs="Courier New"/>
+          <w:color w:val="3D464D"/>
+          <w:sz w:val="20"/>
+          <w:szCs w:val="20"/>
+          <w:lang w:val="en-US" w:eastAsia="pt-BR"/>
+        </w:rPr>
+      </w:pPr>
+      <w:proofErr w:type="spellStart"/>
+      <w:proofErr w:type="gramStart"/>
+      <w:r>
+        <w:rPr>
+          <w:rFonts w:ascii="Courier New" w:eastAsia="Times New Roman" w:hAnsi="Courier New" w:cs="Courier New"/>
+          <w:color w:val="3D464D"/>
+          <w:sz w:val="20"/>
+          <w:szCs w:val="20"/>
+          <w:lang w:val="en-US" w:eastAsia="pt-BR"/>
+        </w:rPr>
+        <w:t>doThrow</w:t>
+      </w:r>
+      <w:proofErr w:type="spellEnd"/>
+      <w:r>
+        <w:rPr>
+          <w:rFonts w:ascii="Courier New" w:eastAsia="Times New Roman" w:hAnsi="Courier New" w:cs="Courier New"/>
+          <w:color w:val="999999"/>
+          <w:sz w:val="20"/>
+          <w:szCs w:val="20"/>
+          <w:lang w:val="en-US" w:eastAsia="pt-BR"/>
+        </w:rPr>
+        <w:t>(</w:t>
+      </w:r>
+      <w:proofErr w:type="gramEnd"/>
+      <w:r>
+        <w:rPr>
+          <w:rFonts w:ascii="Courier New" w:eastAsia="Times New Roman" w:hAnsi="Courier New" w:cs="Courier New"/>
+          <w:color w:val="0077AA"/>
+          <w:sz w:val="20"/>
+          <w:szCs w:val="20"/>
+          <w:lang w:val="en-US" w:eastAsia="pt-BR"/>
+        </w:rPr>
+        <w:t>new</w:t>
+      </w:r>
+      <w:r>
+        <w:rPr>
+          <w:rFonts w:ascii="Courier New" w:eastAsia="Times New Roman" w:hAnsi="Courier New" w:cs="Courier New"/>
+          <w:color w:val="3D464D"/>
+          <w:sz w:val="20"/>
+          <w:szCs w:val="20"/>
+          <w:lang w:val="en-US" w:eastAsia="pt-BR"/>
+        </w:rPr>
+        <w:t xml:space="preserve"> </w:t>
+      </w:r>
+      <w:proofErr w:type="spellStart"/>
+      <w:r>
+        <w:rPr>
+          <w:rFonts w:ascii="Courier New" w:eastAsia="Times New Roman" w:hAnsi="Courier New" w:cs="Courier New"/>
+          <w:color w:val="A67F59"/>
+          <w:sz w:val="20"/>
+          <w:szCs w:val="20"/>
+          <w:lang w:val="en-US" w:eastAsia="pt-BR"/>
+        </w:rPr>
+        <w:t>RuntimeException</w:t>
+      </w:r>
+      <w:proofErr w:type="spellEnd"/>
+      <w:r>
+        <w:rPr>
+          <w:rFonts w:ascii="Courier New" w:eastAsia="Times New Roman" w:hAnsi="Courier New" w:cs="Courier New"/>
+          <w:color w:val="999999"/>
+          <w:sz w:val="20"/>
+          <w:szCs w:val="20"/>
+          <w:lang w:val="en-US" w:eastAsia="pt-BR"/>
+        </w:rPr>
+        <w:t>()).</w:t>
+      </w:r>
+      <w:r>
+        <w:rPr>
+          <w:rFonts w:ascii="Courier New" w:eastAsia="Times New Roman" w:hAnsi="Courier New" w:cs="Courier New"/>
+          <w:color w:val="0077AA"/>
+          <w:sz w:val="20"/>
+          <w:szCs w:val="20"/>
+          <w:lang w:val="en-US" w:eastAsia="pt-BR"/>
+        </w:rPr>
+        <w:t>when</w:t>
+      </w:r>
+      <w:r>
+        <w:rPr>
+          <w:rFonts w:ascii="Courier New" w:eastAsia="Times New Roman" w:hAnsi="Courier New" w:cs="Courier New"/>
+          <w:color w:val="999999"/>
+          <w:sz w:val="20"/>
+          <w:szCs w:val="20"/>
+          <w:lang w:val="en-US" w:eastAsia="pt-BR"/>
+        </w:rPr>
+        <w:t>(</w:t>
+      </w:r>
+      <w:proofErr w:type="spellStart"/>
+      <w:r>
+        <w:rPr>
+          <w:rFonts w:ascii="Courier New" w:eastAsia="Times New Roman" w:hAnsi="Courier New" w:cs="Courier New"/>
+          <w:color w:val="3D464D"/>
+          <w:sz w:val="20"/>
+          <w:szCs w:val="20"/>
+          <w:lang w:val="en-US" w:eastAsia="pt-BR"/>
+        </w:rPr>
+        <w:t>daoFalso</w:t>
+      </w:r>
+      <w:proofErr w:type="spellEnd"/>
+      <w:r>
+        <w:rPr>
+          <w:rFonts w:ascii="Courier New" w:eastAsia="Times New Roman" w:hAnsi="Courier New" w:cs="Courier New"/>
+          <w:color w:val="999999"/>
+          <w:sz w:val="20"/>
+          <w:szCs w:val="20"/>
+          <w:lang w:val="en-US" w:eastAsia="pt-BR"/>
+        </w:rPr>
+        <w:t>).</w:t>
+      </w:r>
+      <w:proofErr w:type="spellStart"/>
+      <w:r>
+        <w:rPr>
+          <w:rFonts w:ascii="Courier New" w:eastAsia="Times New Roman" w:hAnsi="Courier New" w:cs="Courier New"/>
+          <w:color w:val="3D464D"/>
+          <w:sz w:val="20"/>
+          <w:szCs w:val="20"/>
+          <w:lang w:val="en-US" w:eastAsia="pt-BR"/>
+        </w:rPr>
+        <w:t>atualiza</w:t>
+      </w:r>
+      <w:proofErr w:type="spellEnd"/>
+      <w:r>
+        <w:rPr>
+          <w:rFonts w:ascii="Courier New" w:eastAsia="Times New Roman" w:hAnsi="Courier New" w:cs="Courier New"/>
+          <w:color w:val="999999"/>
+          <w:sz w:val="20"/>
+          <w:szCs w:val="20"/>
+          <w:lang w:val="en-US" w:eastAsia="pt-BR"/>
+        </w:rPr>
+        <w:t>(</w:t>
+      </w:r>
+      <w:r>
+        <w:rPr>
+          <w:rFonts w:ascii="Courier New" w:eastAsia="Times New Roman" w:hAnsi="Courier New" w:cs="Courier New"/>
+          <w:color w:val="3D464D"/>
+          <w:sz w:val="20"/>
+          <w:szCs w:val="20"/>
+          <w:lang w:val="en-US" w:eastAsia="pt-BR"/>
+        </w:rPr>
+        <w:t>leilao2</w:t>
+      </w:r>
+      <w:r>
+        <w:rPr>
+          <w:rFonts w:ascii="Courier New" w:eastAsia="Times New Roman" w:hAnsi="Courier New" w:cs="Courier New"/>
+          <w:color w:val="999999"/>
+          <w:sz w:val="20"/>
+          <w:szCs w:val="20"/>
+          <w:lang w:val="en-US" w:eastAsia="pt-BR"/>
+        </w:rPr>
+        <w:t>);</w:t>
+      </w:r>
+    </w:p>
+    <w:p>
+      <w:pPr>
+        <w:shd w:val="clear" w:color="auto" w:fill="F0F3F5"/>
+        <w:tabs>
+          <w:tab w:val="left" w:pos="916"/>
+          <w:tab w:val="left" w:pos="1832"/>
+          <w:tab w:val="left" w:pos="2748"/>
+          <w:tab w:val="left" w:pos="3664"/>
+          <w:tab w:val="left" w:pos="4580"/>
+          <w:tab w:val="left" w:pos="5496"/>
+          <w:tab w:val="left" w:pos="6412"/>
+          <w:tab w:val="left" w:pos="7328"/>
+          <w:tab w:val="left" w:pos="8244"/>
+          <w:tab w:val="left" w:pos="9160"/>
+          <w:tab w:val="left" w:pos="10076"/>
+          <w:tab w:val="left" w:pos="10992"/>
+          <w:tab w:val="left" w:pos="11908"/>
+          <w:tab w:val="left" w:pos="12824"/>
+          <w:tab w:val="left" w:pos="13740"/>
+          <w:tab w:val="left" w:pos="14656"/>
+        </w:tabs>
+        <w:spacing w:after="0" w:line="240" w:lineRule="auto"/>
+        <w:rPr>
+          <w:rFonts w:ascii="Courier New" w:eastAsia="Times New Roman" w:hAnsi="Courier New" w:cs="Courier New"/>
+          <w:color w:val="3D464D"/>
+          <w:sz w:val="20"/>
+          <w:szCs w:val="20"/>
+          <w:lang w:val="en-US" w:eastAsia="pt-BR"/>
+        </w:rPr>
+      </w:pPr>
+    </w:p>
+    <w:p>
+      <w:pPr>
+        <w:shd w:val="clear" w:color="auto" w:fill="F0F3F5"/>
+        <w:tabs>
+          <w:tab w:val="left" w:pos="916"/>
+          <w:tab w:val="left" w:pos="1832"/>
+          <w:tab w:val="left" w:pos="2748"/>
+          <w:tab w:val="left" w:pos="3664"/>
+          <w:tab w:val="left" w:pos="4580"/>
+          <w:tab w:val="left" w:pos="5496"/>
+          <w:tab w:val="left" w:pos="6412"/>
+          <w:tab w:val="left" w:pos="7328"/>
+          <w:tab w:val="left" w:pos="8244"/>
+          <w:tab w:val="left" w:pos="9160"/>
+          <w:tab w:val="left" w:pos="10076"/>
+          <w:tab w:val="left" w:pos="10992"/>
+          <w:tab w:val="left" w:pos="11908"/>
+          <w:tab w:val="left" w:pos="12824"/>
+          <w:tab w:val="left" w:pos="13740"/>
+          <w:tab w:val="left" w:pos="14656"/>
+        </w:tabs>
+        <w:spacing w:after="0" w:line="240" w:lineRule="auto"/>
+        <w:rPr>
+          <w:rFonts w:ascii="Courier New" w:eastAsia="Times New Roman" w:hAnsi="Courier New" w:cs="Courier New"/>
+          <w:color w:val="3D464D"/>
+          <w:sz w:val="20"/>
+          <w:szCs w:val="20"/>
+          <w:lang w:eastAsia="pt-BR"/>
+        </w:rPr>
+      </w:pPr>
+      <w:r>
+        <w:rPr>
+          <w:rFonts w:ascii="Courier New" w:eastAsia="Times New Roman" w:hAnsi="Courier New" w:cs="Courier New"/>
+          <w:color w:val="708090"/>
+          <w:sz w:val="20"/>
+          <w:szCs w:val="20"/>
+          <w:lang w:eastAsia="pt-BR"/>
+        </w:rPr>
+        <w:t xml:space="preserve">// ... </w:t>
+      </w:r>
+    </w:p>
+    <w:p>
+      <w:pPr>
+        <w:shd w:val="clear" w:color="auto" w:fill="F0F3F5"/>
+        <w:tabs>
+          <w:tab w:val="left" w:pos="916"/>
+          <w:tab w:val="left" w:pos="1832"/>
+          <w:tab w:val="left" w:pos="2748"/>
+          <w:tab w:val="left" w:pos="3664"/>
+          <w:tab w:val="left" w:pos="4580"/>
+          <w:tab w:val="left" w:pos="5496"/>
+          <w:tab w:val="left" w:pos="6412"/>
+          <w:tab w:val="left" w:pos="7328"/>
+          <w:tab w:val="left" w:pos="8244"/>
+          <w:tab w:val="left" w:pos="9160"/>
+          <w:tab w:val="left" w:pos="10076"/>
+          <w:tab w:val="left" w:pos="10992"/>
+          <w:tab w:val="left" w:pos="11908"/>
+          <w:tab w:val="left" w:pos="12824"/>
+          <w:tab w:val="left" w:pos="13740"/>
+          <w:tab w:val="left" w:pos="14656"/>
+        </w:tabs>
+        <w:spacing w:after="0" w:line="240" w:lineRule="auto"/>
+        <w:rPr>
+          <w:rFonts w:ascii="Courier New" w:eastAsia="Times New Roman" w:hAnsi="Courier New" w:cs="Courier New"/>
+          <w:color w:val="3D464D"/>
+          <w:sz w:val="20"/>
+          <w:szCs w:val="20"/>
+          <w:lang w:eastAsia="pt-BR"/>
+        </w:rPr>
+      </w:pPr>
+    </w:p>
+    <w:p>
+      <w:pPr>
+        <w:shd w:val="clear" w:color="auto" w:fill="F0F3F5"/>
+        <w:tabs>
+          <w:tab w:val="left" w:pos="916"/>
+          <w:tab w:val="left" w:pos="1832"/>
+          <w:tab w:val="left" w:pos="2748"/>
+          <w:tab w:val="left" w:pos="3664"/>
+          <w:tab w:val="left" w:pos="4580"/>
+          <w:tab w:val="left" w:pos="5496"/>
+          <w:tab w:val="left" w:pos="6412"/>
+          <w:tab w:val="left" w:pos="7328"/>
+          <w:tab w:val="left" w:pos="8244"/>
+          <w:tab w:val="left" w:pos="9160"/>
+          <w:tab w:val="left" w:pos="10076"/>
+          <w:tab w:val="left" w:pos="10992"/>
+          <w:tab w:val="left" w:pos="11908"/>
+          <w:tab w:val="left" w:pos="12824"/>
+          <w:tab w:val="left" w:pos="13740"/>
+          <w:tab w:val="left" w:pos="14656"/>
+        </w:tabs>
+        <w:spacing w:after="0" w:line="240" w:lineRule="auto"/>
+        <w:rPr>
+          <w:rFonts w:ascii="Courier New" w:eastAsia="Times New Roman" w:hAnsi="Courier New" w:cs="Courier New"/>
+          <w:color w:val="3D464D"/>
+          <w:sz w:val="20"/>
+          <w:szCs w:val="20"/>
+          <w:lang w:eastAsia="pt-BR"/>
+        </w:rPr>
+      </w:pPr>
+      <w:proofErr w:type="spellStart"/>
+      <w:proofErr w:type="gramStart"/>
+      <w:r>
+        <w:rPr>
+          <w:rFonts w:ascii="Courier New" w:eastAsia="Times New Roman" w:hAnsi="Courier New" w:cs="Courier New"/>
+          <w:color w:val="3D464D"/>
+          <w:sz w:val="20"/>
+          <w:szCs w:val="20"/>
+          <w:lang w:eastAsia="pt-BR"/>
+        </w:rPr>
+        <w:t>verify</w:t>
+      </w:r>
+      <w:proofErr w:type="spellEnd"/>
+      <w:r>
+        <w:rPr>
+          <w:rFonts w:ascii="Courier New" w:eastAsia="Times New Roman" w:hAnsi="Courier New" w:cs="Courier New"/>
+          <w:color w:val="999999"/>
+          <w:sz w:val="20"/>
+          <w:szCs w:val="20"/>
+          <w:lang w:eastAsia="pt-BR"/>
+        </w:rPr>
+        <w:t>(</w:t>
+      </w:r>
+      <w:proofErr w:type="spellStart"/>
+      <w:proofErr w:type="gramEnd"/>
+      <w:r>
+        <w:rPr>
+          <w:rFonts w:ascii="Courier New" w:eastAsia="Times New Roman" w:hAnsi="Courier New" w:cs="Courier New"/>
+          <w:color w:val="3D464D"/>
+          <w:sz w:val="20"/>
+          <w:szCs w:val="20"/>
+          <w:lang w:eastAsia="pt-BR"/>
+        </w:rPr>
+        <w:t>carteiroFalso</w:t>
+      </w:r>
+      <w:proofErr w:type="spellEnd"/>
+      <w:r>
+        <w:rPr>
+          <w:rFonts w:ascii="Courier New" w:eastAsia="Times New Roman" w:hAnsi="Courier New" w:cs="Courier New"/>
+          <w:color w:val="999999"/>
+          <w:sz w:val="20"/>
+          <w:szCs w:val="20"/>
+          <w:lang w:eastAsia="pt-BR"/>
+        </w:rPr>
+        <w:t>,</w:t>
+      </w:r>
+      <w:r>
+        <w:rPr>
+          <w:rFonts w:ascii="Courier New" w:eastAsia="Times New Roman" w:hAnsi="Courier New" w:cs="Courier New"/>
+          <w:color w:val="3D464D"/>
+          <w:sz w:val="20"/>
+          <w:szCs w:val="20"/>
+          <w:lang w:eastAsia="pt-BR"/>
+        </w:rPr>
+        <w:t xml:space="preserve"> </w:t>
+      </w:r>
+      <w:proofErr w:type="spellStart"/>
+      <w:r>
+        <w:rPr>
+          <w:rFonts w:ascii="Courier New" w:eastAsia="Times New Roman" w:hAnsi="Courier New" w:cs="Courier New"/>
+          <w:color w:val="3D464D"/>
+          <w:sz w:val="20"/>
+          <w:szCs w:val="20"/>
+          <w:lang w:eastAsia="pt-BR"/>
+        </w:rPr>
+        <w:t>never</w:t>
+      </w:r>
+      <w:proofErr w:type="spellEnd"/>
+      <w:r>
+        <w:rPr>
+          <w:rFonts w:ascii="Courier New" w:eastAsia="Times New Roman" w:hAnsi="Courier New" w:cs="Courier New"/>
+          <w:color w:val="999999"/>
+          <w:sz w:val="20"/>
+          <w:szCs w:val="20"/>
+          <w:lang w:eastAsia="pt-BR"/>
+        </w:rPr>
+        <w:t>()).</w:t>
+      </w:r>
+      <w:r>
+        <w:rPr>
+          <w:rFonts w:ascii="Courier New" w:eastAsia="Times New Roman" w:hAnsi="Courier New" w:cs="Courier New"/>
+          <w:color w:val="3D464D"/>
+          <w:sz w:val="20"/>
+          <w:szCs w:val="20"/>
+          <w:lang w:eastAsia="pt-BR"/>
+        </w:rPr>
+        <w:t>envia</w:t>
+      </w:r>
+      <w:r>
+        <w:rPr>
+          <w:rFonts w:ascii="Courier New" w:eastAsia="Times New Roman" w:hAnsi="Courier New" w:cs="Courier New"/>
+          <w:color w:val="999999"/>
+          <w:sz w:val="20"/>
+          <w:szCs w:val="20"/>
+          <w:lang w:eastAsia="pt-BR"/>
+        </w:rPr>
+        <w:t>(</w:t>
+      </w:r>
+      <w:r>
+        <w:rPr>
+          <w:rFonts w:ascii="Courier New" w:eastAsia="Times New Roman" w:hAnsi="Courier New" w:cs="Courier New"/>
+          <w:color w:val="3D464D"/>
+          <w:sz w:val="20"/>
+          <w:szCs w:val="20"/>
+          <w:lang w:eastAsia="pt-BR"/>
+        </w:rPr>
+        <w:t>leilao1</w:t>
+      </w:r>
+      <w:r>
+        <w:rPr>
+          <w:rFonts w:ascii="Courier New" w:eastAsia="Times New Roman" w:hAnsi="Courier New" w:cs="Courier New"/>
+          <w:color w:val="999999"/>
+          <w:sz w:val="20"/>
+          <w:szCs w:val="20"/>
+          <w:lang w:eastAsia="pt-BR"/>
+        </w:rPr>
+        <w:t>);</w:t>
+      </w:r>
+    </w:p>
+    <w:p>
+      <w:pPr>
+        <w:shd w:val="clear" w:color="auto" w:fill="F0F3F5"/>
+        <w:tabs>
+          <w:tab w:val="left" w:pos="916"/>
+          <w:tab w:val="left" w:pos="1832"/>
+          <w:tab w:val="left" w:pos="2748"/>
+          <w:tab w:val="left" w:pos="3664"/>
+          <w:tab w:val="left" w:pos="4580"/>
+          <w:tab w:val="left" w:pos="5496"/>
+          <w:tab w:val="left" w:pos="6412"/>
+          <w:tab w:val="left" w:pos="7328"/>
+          <w:tab w:val="left" w:pos="8244"/>
+          <w:tab w:val="left" w:pos="9160"/>
+          <w:tab w:val="left" w:pos="10076"/>
+          <w:tab w:val="left" w:pos="10992"/>
+          <w:tab w:val="left" w:pos="11908"/>
+          <w:tab w:val="left" w:pos="12824"/>
+          <w:tab w:val="left" w:pos="13740"/>
+          <w:tab w:val="left" w:pos="14656"/>
+        </w:tabs>
+        <w:spacing w:after="0" w:line="240" w:lineRule="auto"/>
+        <w:rPr>
+          <w:rFonts w:ascii="Consolas" w:eastAsia="Times New Roman" w:hAnsi="Consolas" w:cs="Courier New"/>
+          <w:color w:val="3D464D"/>
+          <w:sz w:val="27"/>
+          <w:szCs w:val="27"/>
+          <w:lang w:eastAsia="pt-BR"/>
+        </w:rPr>
+      </w:pPr>
+      <w:proofErr w:type="spellStart"/>
+      <w:proofErr w:type="gramStart"/>
+      <w:r>
+        <w:rPr>
+          <w:rFonts w:ascii="Courier New" w:eastAsia="Times New Roman" w:hAnsi="Courier New" w:cs="Courier New"/>
+          <w:color w:val="3D464D"/>
+          <w:sz w:val="20"/>
+          <w:szCs w:val="20"/>
+          <w:lang w:eastAsia="pt-BR"/>
+        </w:rPr>
+        <w:t>verify</w:t>
+      </w:r>
+      <w:proofErr w:type="spellEnd"/>
+      <w:r>
+        <w:rPr>
+          <w:rFonts w:ascii="Courier New" w:eastAsia="Times New Roman" w:hAnsi="Courier New" w:cs="Courier New"/>
+          <w:color w:val="999999"/>
+          <w:sz w:val="20"/>
+          <w:szCs w:val="20"/>
+          <w:lang w:eastAsia="pt-BR"/>
+        </w:rPr>
+        <w:t>(</w:t>
+      </w:r>
+      <w:proofErr w:type="spellStart"/>
+      <w:proofErr w:type="gramEnd"/>
+      <w:r>
+        <w:rPr>
+          <w:rFonts w:ascii="Courier New" w:eastAsia="Times New Roman" w:hAnsi="Courier New" w:cs="Courier New"/>
+          <w:color w:val="3D464D"/>
+          <w:sz w:val="20"/>
+          <w:szCs w:val="20"/>
+          <w:lang w:eastAsia="pt-BR"/>
+        </w:rPr>
+        <w:t>carteiroFalso</w:t>
+      </w:r>
+      <w:proofErr w:type="spellEnd"/>
+      <w:r>
+        <w:rPr>
+          <w:rFonts w:ascii="Courier New" w:eastAsia="Times New Roman" w:hAnsi="Courier New" w:cs="Courier New"/>
+          <w:color w:val="999999"/>
+          <w:sz w:val="20"/>
+          <w:szCs w:val="20"/>
+          <w:lang w:eastAsia="pt-BR"/>
+        </w:rPr>
+        <w:t>,</w:t>
+      </w:r>
+      <w:r>
+        <w:rPr>
+          <w:rFonts w:ascii="Courier New" w:eastAsia="Times New Roman" w:hAnsi="Courier New" w:cs="Courier New"/>
+          <w:color w:val="3D464D"/>
+          <w:sz w:val="20"/>
+          <w:szCs w:val="20"/>
+          <w:lang w:eastAsia="pt-BR"/>
+        </w:rPr>
+        <w:t xml:space="preserve"> </w:t>
+      </w:r>
+      <w:proofErr w:type="spellStart"/>
+      <w:r>
+        <w:rPr>
+          <w:rFonts w:ascii="Courier New" w:eastAsia="Times New Roman" w:hAnsi="Courier New" w:cs="Courier New"/>
+          <w:color w:val="3D464D"/>
+          <w:sz w:val="20"/>
+          <w:szCs w:val="20"/>
+          <w:lang w:eastAsia="pt-BR"/>
+        </w:rPr>
+        <w:t>never</w:t>
+      </w:r>
+      <w:proofErr w:type="spellEnd"/>
+      <w:r>
+        <w:rPr>
+          <w:rFonts w:ascii="Courier New" w:eastAsia="Times New Roman" w:hAnsi="Courier New" w:cs="Courier New"/>
+          <w:color w:val="999999"/>
+          <w:sz w:val="20"/>
+          <w:szCs w:val="20"/>
+          <w:lang w:eastAsia="pt-BR"/>
+        </w:rPr>
+        <w:t>()).</w:t>
+      </w:r>
+      <w:r>
+        <w:rPr>
+          <w:rFonts w:ascii="Courier New" w:eastAsia="Times New Roman" w:hAnsi="Courier New" w:cs="Courier New"/>
+          <w:color w:val="3D464D"/>
+          <w:sz w:val="20"/>
+          <w:szCs w:val="20"/>
+          <w:lang w:eastAsia="pt-BR"/>
+        </w:rPr>
+        <w:t>envia</w:t>
+      </w:r>
+      <w:r>
+        <w:rPr>
+          <w:rFonts w:ascii="Courier New" w:eastAsia="Times New Roman" w:hAnsi="Courier New" w:cs="Courier New"/>
+          <w:color w:val="999999"/>
+          <w:sz w:val="20"/>
+          <w:szCs w:val="20"/>
+          <w:lang w:eastAsia="pt-BR"/>
+        </w:rPr>
+        <w:t>(</w:t>
+      </w:r>
+      <w:r>
+        <w:rPr>
+          <w:rFonts w:ascii="Courier New" w:eastAsia="Times New Roman" w:hAnsi="Courier New" w:cs="Courier New"/>
+          <w:color w:val="3D464D"/>
+          <w:sz w:val="20"/>
+          <w:szCs w:val="20"/>
+          <w:lang w:eastAsia="pt-BR"/>
+        </w:rPr>
+        <w:t>leilao2</w:t>
+      </w:r>
+      <w:r>
+        <w:rPr>
+          <w:rFonts w:ascii="Courier New" w:eastAsia="Times New Roman" w:hAnsi="Courier New" w:cs="Courier New"/>
+          <w:color w:val="999999"/>
+          <w:sz w:val="20"/>
+          <w:szCs w:val="20"/>
+          <w:lang w:eastAsia="pt-BR"/>
+        </w:rPr>
+        <w:t>);</w:t>
+      </w:r>
+    </w:p>
+    <w:p>
+      <w:pPr>
+        <w:shd w:val="clear" w:color="auto" w:fill="FFFFFF"/>
+        <w:spacing w:after="0" w:line="240" w:lineRule="auto"/>
+        <w:rPr>
+          <w:rFonts w:ascii="Times New Roman" w:eastAsia="Times New Roman" w:hAnsi="Times New Roman" w:cs="Times New Roman"/>
+          <w:color w:val="3D464D"/>
+          <w:sz w:val="27"/>
+          <w:szCs w:val="27"/>
+          <w:lang w:eastAsia="pt-BR"/>
+        </w:rPr>
+      </w:pPr>
+      <w:r>
+        <w:rPr>
+          <w:rFonts w:ascii="Times New Roman" w:eastAsia="Times New Roman" w:hAnsi="Times New Roman" w:cs="Times New Roman"/>
+          <w:color w:val="3D464D"/>
+          <w:sz w:val="27"/>
+          <w:szCs w:val="27"/>
+          <w:lang w:eastAsia="pt-BR"/>
+        </w:rPr>
+        <w:t>Observe que para esses testes não importa se é </w:t>
+      </w:r>
+      <w:r>
+        <w:rPr>
+          <w:rFonts w:ascii="Courier New" w:eastAsia="Times New Roman" w:hAnsi="Courier New" w:cs="Courier New"/>
+          <w:color w:val="3D464D"/>
+          <w:sz w:val="23"/>
+          <w:szCs w:val="23"/>
+          <w:shd w:val="clear" w:color="auto" w:fill="F0F3F5"/>
+          <w:lang w:eastAsia="pt-BR"/>
+        </w:rPr>
+        <w:t>leilao1</w:t>
+      </w:r>
+      <w:r>
+        <w:rPr>
+          <w:rFonts w:ascii="Times New Roman" w:eastAsia="Times New Roman" w:hAnsi="Times New Roman" w:cs="Times New Roman"/>
+          <w:color w:val="3D464D"/>
+          <w:sz w:val="27"/>
+          <w:szCs w:val="27"/>
+          <w:lang w:eastAsia="pt-BR"/>
+        </w:rPr>
+        <w:t> ou </w:t>
+      </w:r>
+      <w:r>
+        <w:rPr>
+          <w:rFonts w:ascii="Courier New" w:eastAsia="Times New Roman" w:hAnsi="Courier New" w:cs="Courier New"/>
+          <w:color w:val="3D464D"/>
+          <w:sz w:val="23"/>
+          <w:szCs w:val="23"/>
+          <w:shd w:val="clear" w:color="auto" w:fill="F0F3F5"/>
+          <w:lang w:eastAsia="pt-BR"/>
+        </w:rPr>
+        <w:t>leilao2</w:t>
+      </w:r>
+      <w:r>
+        <w:rPr>
+          <w:rFonts w:ascii="Times New Roman" w:eastAsia="Times New Roman" w:hAnsi="Times New Roman" w:cs="Times New Roman"/>
+          <w:color w:val="3D464D"/>
+          <w:sz w:val="27"/>
+          <w:szCs w:val="27"/>
+          <w:lang w:eastAsia="pt-BR"/>
+        </w:rPr>
+        <w:t xml:space="preserve">, a exceção será lançada para qualquer leilão. Podemos escrever isso com apenas uma linha informando ao </w:t>
+      </w:r>
+      <w:proofErr w:type="spellStart"/>
+      <w:r>
+        <w:rPr>
+          <w:rFonts w:ascii="Times New Roman" w:eastAsia="Times New Roman" w:hAnsi="Times New Roman" w:cs="Times New Roman"/>
+          <w:color w:val="3D464D"/>
+          <w:sz w:val="27"/>
+          <w:szCs w:val="27"/>
+          <w:lang w:eastAsia="pt-BR"/>
+        </w:rPr>
+        <w:t>Mockito</w:t>
+      </w:r>
+      <w:proofErr w:type="spellEnd"/>
+      <w:r>
+        <w:rPr>
+          <w:rFonts w:ascii="Times New Roman" w:eastAsia="Times New Roman" w:hAnsi="Times New Roman" w:cs="Times New Roman"/>
+          <w:color w:val="3D464D"/>
+          <w:sz w:val="27"/>
+          <w:szCs w:val="27"/>
+          <w:lang w:eastAsia="pt-BR"/>
+        </w:rPr>
+        <w:t xml:space="preserve"> que não importa qual leilão o </w:t>
+      </w:r>
+      <w:proofErr w:type="spellStart"/>
+      <w:r>
+        <w:rPr>
+          <w:rFonts w:ascii="Times New Roman" w:eastAsia="Times New Roman" w:hAnsi="Times New Roman" w:cs="Times New Roman"/>
+          <w:color w:val="3D464D"/>
+          <w:sz w:val="27"/>
+          <w:szCs w:val="27"/>
+          <w:lang w:eastAsia="pt-BR"/>
+        </w:rPr>
+        <w:t>mock</w:t>
+      </w:r>
+      <w:proofErr w:type="spellEnd"/>
+      <w:r>
+        <w:rPr>
+          <w:rFonts w:ascii="Times New Roman" w:eastAsia="Times New Roman" w:hAnsi="Times New Roman" w:cs="Times New Roman"/>
+          <w:color w:val="3D464D"/>
+          <w:sz w:val="27"/>
+          <w:szCs w:val="27"/>
+          <w:lang w:eastAsia="pt-BR"/>
+        </w:rPr>
+        <w:t xml:space="preserve"> vai receber usando o método </w:t>
+      </w:r>
+      <w:proofErr w:type="spellStart"/>
+      <w:proofErr w:type="gramStart"/>
+      <w:r>
+        <w:rPr>
+          <w:rFonts w:ascii="Courier New" w:eastAsia="Times New Roman" w:hAnsi="Courier New" w:cs="Courier New"/>
+          <w:color w:val="3D464D"/>
+          <w:sz w:val="23"/>
+          <w:szCs w:val="23"/>
+          <w:shd w:val="clear" w:color="auto" w:fill="F0F3F5"/>
+          <w:lang w:eastAsia="pt-BR"/>
+        </w:rPr>
+        <w:t>any</w:t>
+      </w:r>
+      <w:proofErr w:type="spellEnd"/>
+      <w:r>
+        <w:rPr>
+          <w:rFonts w:ascii="Courier New" w:eastAsia="Times New Roman" w:hAnsi="Courier New" w:cs="Courier New"/>
+          <w:color w:val="3D464D"/>
+          <w:sz w:val="23"/>
+          <w:szCs w:val="23"/>
+          <w:shd w:val="clear" w:color="auto" w:fill="F0F3F5"/>
+          <w:lang w:eastAsia="pt-BR"/>
+        </w:rPr>
+        <w:t>(</w:t>
+      </w:r>
+      <w:proofErr w:type="gramEnd"/>
+      <w:r>
+        <w:rPr>
+          <w:rFonts w:ascii="Courier New" w:eastAsia="Times New Roman" w:hAnsi="Courier New" w:cs="Courier New"/>
+          <w:color w:val="3D464D"/>
+          <w:sz w:val="23"/>
+          <w:szCs w:val="23"/>
+          <w:shd w:val="clear" w:color="auto" w:fill="F0F3F5"/>
+          <w:lang w:eastAsia="pt-BR"/>
+        </w:rPr>
+        <w:t>)</w:t>
+      </w:r>
+      <w:r>
+        <w:rPr>
+          <w:rFonts w:ascii="Times New Roman" w:eastAsia="Times New Roman" w:hAnsi="Times New Roman" w:cs="Times New Roman"/>
+          <w:color w:val="3D464D"/>
+          <w:sz w:val="27"/>
+          <w:szCs w:val="27"/>
+          <w:lang w:eastAsia="pt-BR"/>
+        </w:rPr>
+        <w:t> da classe </w:t>
+      </w:r>
+      <w:proofErr w:type="spellStart"/>
+      <w:r>
+        <w:rPr>
+          <w:rFonts w:ascii="Courier New" w:eastAsia="Times New Roman" w:hAnsi="Courier New" w:cs="Courier New"/>
+          <w:color w:val="3D464D"/>
+          <w:sz w:val="23"/>
+          <w:szCs w:val="23"/>
+          <w:shd w:val="clear" w:color="auto" w:fill="F0F3F5"/>
+          <w:lang w:eastAsia="pt-BR"/>
+        </w:rPr>
+        <w:t>org.mockito.Matchers</w:t>
+      </w:r>
+      <w:proofErr w:type="spellEnd"/>
+      <w:r>
+        <w:rPr>
+          <w:rFonts w:ascii="Times New Roman" w:eastAsia="Times New Roman" w:hAnsi="Times New Roman" w:cs="Times New Roman"/>
+          <w:color w:val="3D464D"/>
+          <w:sz w:val="27"/>
+          <w:szCs w:val="27"/>
+          <w:lang w:eastAsia="pt-BR"/>
+        </w:rPr>
+        <w:t>:</w:t>
+      </w:r>
+    </w:p>
+    <w:p>
+      <w:pPr>
+        <w:shd w:val="clear" w:color="auto" w:fill="F0F3F5"/>
+        <w:tabs>
+          <w:tab w:val="left" w:pos="916"/>
+          <w:tab w:val="left" w:pos="1832"/>
+          <w:tab w:val="left" w:pos="2748"/>
+          <w:tab w:val="left" w:pos="3664"/>
+          <w:tab w:val="left" w:pos="4580"/>
+          <w:tab w:val="left" w:pos="5496"/>
+          <w:tab w:val="left" w:pos="6412"/>
+          <w:tab w:val="left" w:pos="7328"/>
+          <w:tab w:val="left" w:pos="8244"/>
+          <w:tab w:val="left" w:pos="9160"/>
+          <w:tab w:val="left" w:pos="10076"/>
+          <w:tab w:val="left" w:pos="10992"/>
+          <w:tab w:val="left" w:pos="11908"/>
+          <w:tab w:val="left" w:pos="12824"/>
+          <w:tab w:val="left" w:pos="13740"/>
+          <w:tab w:val="left" w:pos="14656"/>
+        </w:tabs>
+        <w:spacing w:after="0" w:line="240" w:lineRule="auto"/>
+        <w:rPr>
+          <w:rFonts w:ascii="Courier New" w:eastAsia="Times New Roman" w:hAnsi="Courier New" w:cs="Courier New"/>
+          <w:color w:val="3D464D"/>
+          <w:sz w:val="20"/>
+          <w:szCs w:val="20"/>
+          <w:lang w:val="en-US" w:eastAsia="pt-BR"/>
+        </w:rPr>
+      </w:pPr>
+      <w:r>
+        <w:rPr>
+          <w:rFonts w:ascii="Courier New" w:eastAsia="Times New Roman" w:hAnsi="Courier New" w:cs="Courier New"/>
+          <w:color w:val="0077AA"/>
+          <w:sz w:val="20"/>
+          <w:szCs w:val="20"/>
+          <w:lang w:val="en-US" w:eastAsia="pt-BR"/>
+        </w:rPr>
+        <w:t>import</w:t>
+      </w:r>
+      <w:r>
+        <w:rPr>
+          <w:rFonts w:ascii="Courier New" w:eastAsia="Times New Roman" w:hAnsi="Courier New" w:cs="Courier New"/>
+          <w:color w:val="3D464D"/>
+          <w:sz w:val="20"/>
+          <w:szCs w:val="20"/>
+          <w:lang w:val="en-US" w:eastAsia="pt-BR"/>
+        </w:rPr>
+        <w:t xml:space="preserve"> </w:t>
+      </w:r>
+      <w:r>
+        <w:rPr>
+          <w:rFonts w:ascii="Courier New" w:eastAsia="Times New Roman" w:hAnsi="Courier New" w:cs="Courier New"/>
+          <w:color w:val="0077AA"/>
+          <w:sz w:val="20"/>
+          <w:szCs w:val="20"/>
+          <w:lang w:val="en-US" w:eastAsia="pt-BR"/>
+        </w:rPr>
+        <w:t>static</w:t>
+      </w:r>
+      <w:r>
+        <w:rPr>
+          <w:rFonts w:ascii="Courier New" w:eastAsia="Times New Roman" w:hAnsi="Courier New" w:cs="Courier New"/>
+          <w:color w:val="3D464D"/>
+          <w:sz w:val="20"/>
+          <w:szCs w:val="20"/>
+          <w:lang w:val="en-US" w:eastAsia="pt-BR"/>
+        </w:rPr>
+        <w:t xml:space="preserve"> </w:t>
+      </w:r>
+      <w:proofErr w:type="spellStart"/>
+      <w:proofErr w:type="gramStart"/>
+      <w:r>
+        <w:rPr>
+          <w:rFonts w:ascii="Courier New" w:eastAsia="Times New Roman" w:hAnsi="Courier New" w:cs="Courier New"/>
+          <w:color w:val="3D464D"/>
+          <w:sz w:val="20"/>
+          <w:szCs w:val="20"/>
+          <w:lang w:val="en-US" w:eastAsia="pt-BR"/>
+        </w:rPr>
+        <w:t>org</w:t>
+      </w:r>
+      <w:r>
+        <w:rPr>
+          <w:rFonts w:ascii="Courier New" w:eastAsia="Times New Roman" w:hAnsi="Courier New" w:cs="Courier New"/>
+          <w:color w:val="999999"/>
+          <w:sz w:val="20"/>
+          <w:szCs w:val="20"/>
+          <w:lang w:val="en-US" w:eastAsia="pt-BR"/>
+        </w:rPr>
+        <w:t>.</w:t>
+      </w:r>
+      <w:r>
+        <w:rPr>
+          <w:rFonts w:ascii="Courier New" w:eastAsia="Times New Roman" w:hAnsi="Courier New" w:cs="Courier New"/>
+          <w:color w:val="3D464D"/>
+          <w:sz w:val="20"/>
+          <w:szCs w:val="20"/>
+          <w:lang w:val="en-US" w:eastAsia="pt-BR"/>
+        </w:rPr>
+        <w:t>mockito</w:t>
+      </w:r>
+      <w:proofErr w:type="gramEnd"/>
+      <w:r>
+        <w:rPr>
+          <w:rFonts w:ascii="Courier New" w:eastAsia="Times New Roman" w:hAnsi="Courier New" w:cs="Courier New"/>
+          <w:color w:val="999999"/>
+          <w:sz w:val="20"/>
+          <w:szCs w:val="20"/>
+          <w:lang w:val="en-US" w:eastAsia="pt-BR"/>
+        </w:rPr>
+        <w:t>.</w:t>
+      </w:r>
+      <w:r>
+        <w:rPr>
+          <w:rFonts w:ascii="Courier New" w:eastAsia="Times New Roman" w:hAnsi="Courier New" w:cs="Courier New"/>
+          <w:color w:val="A67F59"/>
+          <w:sz w:val="20"/>
+          <w:szCs w:val="20"/>
+          <w:lang w:val="en-US" w:eastAsia="pt-BR"/>
+        </w:rPr>
+        <w:t>Matchers</w:t>
+      </w:r>
+      <w:proofErr w:type="spellEnd"/>
+      <w:r>
+        <w:rPr>
+          <w:rFonts w:ascii="Courier New" w:eastAsia="Times New Roman" w:hAnsi="Courier New" w:cs="Courier New"/>
+          <w:color w:val="999999"/>
+          <w:sz w:val="20"/>
+          <w:szCs w:val="20"/>
+          <w:lang w:val="en-US" w:eastAsia="pt-BR"/>
+        </w:rPr>
+        <w:t>.*;</w:t>
+      </w:r>
+    </w:p>
+    <w:p>
+      <w:pPr>
+        <w:shd w:val="clear" w:color="auto" w:fill="F0F3F5"/>
+        <w:tabs>
+          <w:tab w:val="left" w:pos="916"/>
+          <w:tab w:val="left" w:pos="1832"/>
+          <w:tab w:val="left" w:pos="2748"/>
+          <w:tab w:val="left" w:pos="3664"/>
+          <w:tab w:val="left" w:pos="4580"/>
+          <w:tab w:val="left" w:pos="5496"/>
+          <w:tab w:val="left" w:pos="6412"/>
+          <w:tab w:val="left" w:pos="7328"/>
+          <w:tab w:val="left" w:pos="8244"/>
+          <w:tab w:val="left" w:pos="9160"/>
+          <w:tab w:val="left" w:pos="10076"/>
+          <w:tab w:val="left" w:pos="10992"/>
+          <w:tab w:val="left" w:pos="11908"/>
+          <w:tab w:val="left" w:pos="12824"/>
+          <w:tab w:val="left" w:pos="13740"/>
+          <w:tab w:val="left" w:pos="14656"/>
+        </w:tabs>
+        <w:spacing w:after="0" w:line="240" w:lineRule="auto"/>
+        <w:rPr>
+          <w:rFonts w:ascii="Courier New" w:eastAsia="Times New Roman" w:hAnsi="Courier New" w:cs="Courier New"/>
+          <w:color w:val="3D464D"/>
+          <w:sz w:val="20"/>
+          <w:szCs w:val="20"/>
+          <w:lang w:val="en-US" w:eastAsia="pt-BR"/>
+        </w:rPr>
+      </w:pPr>
+    </w:p>
+    <w:p>
+      <w:pPr>
+        <w:shd w:val="clear" w:color="auto" w:fill="F0F3F5"/>
+        <w:tabs>
+          <w:tab w:val="left" w:pos="916"/>
+          <w:tab w:val="left" w:pos="1832"/>
+          <w:tab w:val="left" w:pos="2748"/>
+          <w:tab w:val="left" w:pos="3664"/>
+          <w:tab w:val="left" w:pos="4580"/>
+          <w:tab w:val="left" w:pos="5496"/>
+          <w:tab w:val="left" w:pos="6412"/>
+          <w:tab w:val="left" w:pos="7328"/>
+          <w:tab w:val="left" w:pos="8244"/>
+          <w:tab w:val="left" w:pos="9160"/>
+          <w:tab w:val="left" w:pos="10076"/>
+          <w:tab w:val="left" w:pos="10992"/>
+          <w:tab w:val="left" w:pos="11908"/>
+          <w:tab w:val="left" w:pos="12824"/>
+          <w:tab w:val="left" w:pos="13740"/>
+          <w:tab w:val="left" w:pos="14656"/>
+        </w:tabs>
+        <w:spacing w:after="0" w:line="240" w:lineRule="auto"/>
+        <w:rPr>
+          <w:rFonts w:ascii="Courier New" w:eastAsia="Times New Roman" w:hAnsi="Courier New" w:cs="Courier New"/>
+          <w:color w:val="3D464D"/>
+          <w:sz w:val="20"/>
+          <w:szCs w:val="20"/>
+          <w:lang w:val="en-US" w:eastAsia="pt-BR"/>
+        </w:rPr>
+      </w:pPr>
+      <w:r>
+        <w:rPr>
+          <w:rFonts w:ascii="Courier New" w:eastAsia="Times New Roman" w:hAnsi="Courier New" w:cs="Courier New"/>
+          <w:color w:val="708090"/>
+          <w:sz w:val="20"/>
+          <w:szCs w:val="20"/>
+          <w:lang w:val="en-US" w:eastAsia="pt-BR"/>
+        </w:rPr>
+        <w:t>// ...</w:t>
+      </w:r>
+    </w:p>
+    <w:p>
+      <w:pPr>
+        <w:shd w:val="clear" w:color="auto" w:fill="F0F3F5"/>
+        <w:tabs>
+          <w:tab w:val="left" w:pos="916"/>
+          <w:tab w:val="left" w:pos="1832"/>
+          <w:tab w:val="left" w:pos="2748"/>
+          <w:tab w:val="left" w:pos="3664"/>
+          <w:tab w:val="left" w:pos="4580"/>
+          <w:tab w:val="left" w:pos="5496"/>
+          <w:tab w:val="left" w:pos="6412"/>
+          <w:tab w:val="left" w:pos="7328"/>
+          <w:tab w:val="left" w:pos="8244"/>
+          <w:tab w:val="left" w:pos="9160"/>
+          <w:tab w:val="left" w:pos="10076"/>
+          <w:tab w:val="left" w:pos="10992"/>
+          <w:tab w:val="left" w:pos="11908"/>
+          <w:tab w:val="left" w:pos="12824"/>
+          <w:tab w:val="left" w:pos="13740"/>
+          <w:tab w:val="left" w:pos="14656"/>
+        </w:tabs>
+        <w:spacing w:after="0" w:line="240" w:lineRule="auto"/>
+        <w:rPr>
+          <w:rFonts w:ascii="Courier New" w:eastAsia="Times New Roman" w:hAnsi="Courier New" w:cs="Courier New"/>
+          <w:color w:val="3D464D"/>
+          <w:sz w:val="20"/>
+          <w:szCs w:val="20"/>
+          <w:lang w:val="en-US" w:eastAsia="pt-BR"/>
+        </w:rPr>
+      </w:pPr>
+    </w:p>
+    <w:p>
+      <w:pPr>
+        <w:shd w:val="clear" w:color="auto" w:fill="F0F3F5"/>
+        <w:tabs>
+          <w:tab w:val="left" w:pos="916"/>
+          <w:tab w:val="left" w:pos="1832"/>
+          <w:tab w:val="left" w:pos="2748"/>
+          <w:tab w:val="left" w:pos="3664"/>
+          <w:tab w:val="left" w:pos="4580"/>
+          <w:tab w:val="left" w:pos="5496"/>
+          <w:tab w:val="left" w:pos="6412"/>
+          <w:tab w:val="left" w:pos="7328"/>
+          <w:tab w:val="left" w:pos="8244"/>
+          <w:tab w:val="left" w:pos="9160"/>
+          <w:tab w:val="left" w:pos="10076"/>
+          <w:tab w:val="left" w:pos="10992"/>
+          <w:tab w:val="left" w:pos="11908"/>
+          <w:tab w:val="left" w:pos="12824"/>
+          <w:tab w:val="left" w:pos="13740"/>
+          <w:tab w:val="left" w:pos="14656"/>
+        </w:tabs>
+        <w:spacing w:after="0" w:line="240" w:lineRule="auto"/>
+        <w:rPr>
+          <w:rFonts w:ascii="Courier New" w:eastAsia="Times New Roman" w:hAnsi="Courier New" w:cs="Courier New"/>
+          <w:color w:val="3D464D"/>
+          <w:sz w:val="20"/>
+          <w:szCs w:val="20"/>
+          <w:lang w:val="en-US" w:eastAsia="pt-BR"/>
+        </w:rPr>
+      </w:pPr>
+      <w:proofErr w:type="spellStart"/>
+      <w:proofErr w:type="gramStart"/>
+      <w:r>
+        <w:rPr>
+          <w:rFonts w:ascii="Courier New" w:eastAsia="Times New Roman" w:hAnsi="Courier New" w:cs="Courier New"/>
+          <w:color w:val="3D464D"/>
+          <w:sz w:val="20"/>
+          <w:szCs w:val="20"/>
+          <w:lang w:val="en-US" w:eastAsia="pt-BR"/>
+        </w:rPr>
+        <w:t>doThrow</w:t>
+      </w:r>
+      <w:proofErr w:type="spellEnd"/>
+      <w:r>
+        <w:rPr>
+          <w:rFonts w:ascii="Courier New" w:eastAsia="Times New Roman" w:hAnsi="Courier New" w:cs="Courier New"/>
+          <w:color w:val="999999"/>
+          <w:sz w:val="20"/>
+          <w:szCs w:val="20"/>
+          <w:lang w:val="en-US" w:eastAsia="pt-BR"/>
+        </w:rPr>
+        <w:t>(</w:t>
+      </w:r>
+      <w:proofErr w:type="gramEnd"/>
+      <w:r>
+        <w:rPr>
+          <w:rFonts w:ascii="Courier New" w:eastAsia="Times New Roman" w:hAnsi="Courier New" w:cs="Courier New"/>
+          <w:color w:val="0077AA"/>
+          <w:sz w:val="20"/>
+          <w:szCs w:val="20"/>
+          <w:lang w:val="en-US" w:eastAsia="pt-BR"/>
+        </w:rPr>
+        <w:t>new</w:t>
+      </w:r>
+      <w:r>
+        <w:rPr>
+          <w:rFonts w:ascii="Courier New" w:eastAsia="Times New Roman" w:hAnsi="Courier New" w:cs="Courier New"/>
+          <w:color w:val="3D464D"/>
+          <w:sz w:val="20"/>
+          <w:szCs w:val="20"/>
+          <w:lang w:val="en-US" w:eastAsia="pt-BR"/>
+        </w:rPr>
+        <w:t xml:space="preserve"> </w:t>
+      </w:r>
+      <w:proofErr w:type="spellStart"/>
+      <w:r>
+        <w:rPr>
+          <w:rFonts w:ascii="Courier New" w:eastAsia="Times New Roman" w:hAnsi="Courier New" w:cs="Courier New"/>
+          <w:color w:val="A67F59"/>
+          <w:sz w:val="20"/>
+          <w:szCs w:val="20"/>
+          <w:lang w:val="en-US" w:eastAsia="pt-BR"/>
+        </w:rPr>
+        <w:t>RuntimeException</w:t>
+      </w:r>
+      <w:proofErr w:type="spellEnd"/>
+      <w:r>
+        <w:rPr>
+          <w:rFonts w:ascii="Courier New" w:eastAsia="Times New Roman" w:hAnsi="Courier New" w:cs="Courier New"/>
+          <w:color w:val="999999"/>
+          <w:sz w:val="20"/>
+          <w:szCs w:val="20"/>
+          <w:lang w:val="en-US" w:eastAsia="pt-BR"/>
+        </w:rPr>
+        <w:t>()).</w:t>
+      </w:r>
+      <w:r>
+        <w:rPr>
+          <w:rFonts w:ascii="Courier New" w:eastAsia="Times New Roman" w:hAnsi="Courier New" w:cs="Courier New"/>
+          <w:color w:val="0077AA"/>
+          <w:sz w:val="20"/>
+          <w:szCs w:val="20"/>
+          <w:lang w:val="en-US" w:eastAsia="pt-BR"/>
+        </w:rPr>
+        <w:t>when</w:t>
+      </w:r>
+      <w:r>
+        <w:rPr>
+          <w:rFonts w:ascii="Courier New" w:eastAsia="Times New Roman" w:hAnsi="Courier New" w:cs="Courier New"/>
+          <w:color w:val="999999"/>
+          <w:sz w:val="20"/>
+          <w:szCs w:val="20"/>
+          <w:lang w:val="en-US" w:eastAsia="pt-BR"/>
+        </w:rPr>
+        <w:t>(</w:t>
+      </w:r>
+      <w:proofErr w:type="spellStart"/>
+      <w:r>
+        <w:rPr>
+          <w:rFonts w:ascii="Courier New" w:eastAsia="Times New Roman" w:hAnsi="Courier New" w:cs="Courier New"/>
+          <w:color w:val="3D464D"/>
+          <w:sz w:val="20"/>
+          <w:szCs w:val="20"/>
+          <w:lang w:val="en-US" w:eastAsia="pt-BR"/>
+        </w:rPr>
+        <w:t>daoFalso</w:t>
+      </w:r>
+      <w:proofErr w:type="spellEnd"/>
+      <w:r>
+        <w:rPr>
+          <w:rFonts w:ascii="Courier New" w:eastAsia="Times New Roman" w:hAnsi="Courier New" w:cs="Courier New"/>
+          <w:color w:val="999999"/>
+          <w:sz w:val="20"/>
+          <w:szCs w:val="20"/>
+          <w:lang w:val="en-US" w:eastAsia="pt-BR"/>
+        </w:rPr>
+        <w:t>).</w:t>
+      </w:r>
+      <w:proofErr w:type="spellStart"/>
+      <w:r>
+        <w:rPr>
+          <w:rFonts w:ascii="Courier New" w:eastAsia="Times New Roman" w:hAnsi="Courier New" w:cs="Courier New"/>
+          <w:color w:val="3D464D"/>
+          <w:sz w:val="20"/>
+          <w:szCs w:val="20"/>
+          <w:lang w:val="en-US" w:eastAsia="pt-BR"/>
+        </w:rPr>
+        <w:t>atualiza</w:t>
+      </w:r>
+      <w:proofErr w:type="spellEnd"/>
+      <w:r>
+        <w:rPr>
+          <w:rFonts w:ascii="Courier New" w:eastAsia="Times New Roman" w:hAnsi="Courier New" w:cs="Courier New"/>
+          <w:color w:val="999999"/>
+          <w:sz w:val="20"/>
+          <w:szCs w:val="20"/>
+          <w:lang w:val="en-US" w:eastAsia="pt-BR"/>
+        </w:rPr>
+        <w:t>(</w:t>
+      </w:r>
+      <w:r>
+        <w:rPr>
+          <w:rFonts w:ascii="Courier New" w:eastAsia="Times New Roman" w:hAnsi="Courier New" w:cs="Courier New"/>
+          <w:color w:val="3D464D"/>
+          <w:sz w:val="20"/>
+          <w:szCs w:val="20"/>
+          <w:lang w:val="en-US" w:eastAsia="pt-BR"/>
+        </w:rPr>
+        <w:t>any</w:t>
+      </w:r>
+      <w:r>
+        <w:rPr>
+          <w:rFonts w:ascii="Courier New" w:eastAsia="Times New Roman" w:hAnsi="Courier New" w:cs="Courier New"/>
+          <w:color w:val="999999"/>
+          <w:sz w:val="20"/>
+          <w:szCs w:val="20"/>
+          <w:lang w:val="en-US" w:eastAsia="pt-BR"/>
+        </w:rPr>
+        <w:t>(</w:t>
+      </w:r>
+      <w:proofErr w:type="spellStart"/>
+      <w:r>
+        <w:rPr>
+          <w:rFonts w:ascii="Courier New" w:eastAsia="Times New Roman" w:hAnsi="Courier New" w:cs="Courier New"/>
+          <w:color w:val="A67F59"/>
+          <w:sz w:val="20"/>
+          <w:szCs w:val="20"/>
+          <w:lang w:val="en-US" w:eastAsia="pt-BR"/>
+        </w:rPr>
+        <w:t>Leilao</w:t>
+      </w:r>
+      <w:r>
+        <w:rPr>
+          <w:rFonts w:ascii="Courier New" w:eastAsia="Times New Roman" w:hAnsi="Courier New" w:cs="Courier New"/>
+          <w:color w:val="999999"/>
+          <w:sz w:val="20"/>
+          <w:szCs w:val="20"/>
+          <w:lang w:val="en-US" w:eastAsia="pt-BR"/>
+        </w:rPr>
+        <w:t>.</w:t>
+      </w:r>
+      <w:r>
+        <w:rPr>
+          <w:rFonts w:ascii="Courier New" w:eastAsia="Times New Roman" w:hAnsi="Courier New" w:cs="Courier New"/>
+          <w:color w:val="0077AA"/>
+          <w:sz w:val="20"/>
+          <w:szCs w:val="20"/>
+          <w:lang w:val="en-US" w:eastAsia="pt-BR"/>
+        </w:rPr>
+        <w:t>class</w:t>
+      </w:r>
+      <w:proofErr w:type="spellEnd"/>
+      <w:r>
+        <w:rPr>
+          <w:rFonts w:ascii="Courier New" w:eastAsia="Times New Roman" w:hAnsi="Courier New" w:cs="Courier New"/>
+          <w:color w:val="999999"/>
+          <w:sz w:val="20"/>
+          <w:szCs w:val="20"/>
+          <w:lang w:val="en-US" w:eastAsia="pt-BR"/>
+        </w:rPr>
+        <w:t>));</w:t>
+      </w:r>
+    </w:p>
+    <w:p>
+      <w:pPr>
+        <w:shd w:val="clear" w:color="auto" w:fill="F0F3F5"/>
+        <w:tabs>
+          <w:tab w:val="left" w:pos="916"/>
+          <w:tab w:val="left" w:pos="1832"/>
+          <w:tab w:val="left" w:pos="2748"/>
+          <w:tab w:val="left" w:pos="3664"/>
+          <w:tab w:val="left" w:pos="4580"/>
+          <w:tab w:val="left" w:pos="5496"/>
+          <w:tab w:val="left" w:pos="6412"/>
+          <w:tab w:val="left" w:pos="7328"/>
+          <w:tab w:val="left" w:pos="8244"/>
+          <w:tab w:val="left" w:pos="9160"/>
+          <w:tab w:val="left" w:pos="10076"/>
+          <w:tab w:val="left" w:pos="10992"/>
+          <w:tab w:val="left" w:pos="11908"/>
+          <w:tab w:val="left" w:pos="12824"/>
+          <w:tab w:val="left" w:pos="13740"/>
+          <w:tab w:val="left" w:pos="14656"/>
+        </w:tabs>
+        <w:spacing w:after="0" w:line="240" w:lineRule="auto"/>
+        <w:rPr>
+          <w:rFonts w:ascii="Courier New" w:eastAsia="Times New Roman" w:hAnsi="Courier New" w:cs="Courier New"/>
+          <w:color w:val="3D464D"/>
+          <w:sz w:val="20"/>
+          <w:szCs w:val="20"/>
+          <w:lang w:val="en-US" w:eastAsia="pt-BR"/>
+        </w:rPr>
+      </w:pPr>
+    </w:p>
+    <w:p>
+      <w:pPr>
+        <w:shd w:val="clear" w:color="auto" w:fill="F0F3F5"/>
+        <w:tabs>
+          <w:tab w:val="left" w:pos="916"/>
+          <w:tab w:val="left" w:pos="1832"/>
+          <w:tab w:val="left" w:pos="2748"/>
+          <w:tab w:val="left" w:pos="3664"/>
+          <w:tab w:val="left" w:pos="4580"/>
+          <w:tab w:val="left" w:pos="5496"/>
+          <w:tab w:val="left" w:pos="6412"/>
+          <w:tab w:val="left" w:pos="7328"/>
+          <w:tab w:val="left" w:pos="8244"/>
+          <w:tab w:val="left" w:pos="9160"/>
+          <w:tab w:val="left" w:pos="10076"/>
+          <w:tab w:val="left" w:pos="10992"/>
+          <w:tab w:val="left" w:pos="11908"/>
+          <w:tab w:val="left" w:pos="12824"/>
+          <w:tab w:val="left" w:pos="13740"/>
+          <w:tab w:val="left" w:pos="14656"/>
+        </w:tabs>
+        <w:spacing w:after="0" w:line="240" w:lineRule="auto"/>
+        <w:rPr>
+          <w:rFonts w:ascii="Courier New" w:eastAsia="Times New Roman" w:hAnsi="Courier New" w:cs="Courier New"/>
+          <w:color w:val="3D464D"/>
+          <w:sz w:val="20"/>
+          <w:szCs w:val="20"/>
+          <w:lang w:eastAsia="pt-BR"/>
+        </w:rPr>
+      </w:pPr>
+      <w:r>
+        <w:rPr>
+          <w:rFonts w:ascii="Courier New" w:eastAsia="Times New Roman" w:hAnsi="Courier New" w:cs="Courier New"/>
+          <w:color w:val="708090"/>
+          <w:sz w:val="20"/>
+          <w:szCs w:val="20"/>
+          <w:lang w:eastAsia="pt-BR"/>
+        </w:rPr>
+        <w:t xml:space="preserve">// ... </w:t>
+      </w:r>
+    </w:p>
+    <w:p>
+      <w:pPr>
+        <w:shd w:val="clear" w:color="auto" w:fill="F0F3F5"/>
+        <w:tabs>
+          <w:tab w:val="left" w:pos="916"/>
+          <w:tab w:val="left" w:pos="1832"/>
+          <w:tab w:val="left" w:pos="2748"/>
+          <w:tab w:val="left" w:pos="3664"/>
+          <w:tab w:val="left" w:pos="4580"/>
+          <w:tab w:val="left" w:pos="5496"/>
+          <w:tab w:val="left" w:pos="6412"/>
+          <w:tab w:val="left" w:pos="7328"/>
+          <w:tab w:val="left" w:pos="8244"/>
+          <w:tab w:val="left" w:pos="9160"/>
+          <w:tab w:val="left" w:pos="10076"/>
+          <w:tab w:val="left" w:pos="10992"/>
+          <w:tab w:val="left" w:pos="11908"/>
+          <w:tab w:val="left" w:pos="12824"/>
+          <w:tab w:val="left" w:pos="13740"/>
+          <w:tab w:val="left" w:pos="14656"/>
+        </w:tabs>
+        <w:spacing w:after="0" w:line="240" w:lineRule="auto"/>
+        <w:rPr>
+          <w:rFonts w:ascii="Courier New" w:eastAsia="Times New Roman" w:hAnsi="Courier New" w:cs="Courier New"/>
+          <w:color w:val="3D464D"/>
+          <w:sz w:val="20"/>
+          <w:szCs w:val="20"/>
+          <w:lang w:eastAsia="pt-BR"/>
+        </w:rPr>
+      </w:pPr>
+    </w:p>
+    <w:p>
+      <w:pPr>
+        <w:shd w:val="clear" w:color="auto" w:fill="F0F3F5"/>
+        <w:tabs>
+          <w:tab w:val="left" w:pos="916"/>
+          <w:tab w:val="left" w:pos="1832"/>
+          <w:tab w:val="left" w:pos="2748"/>
+          <w:tab w:val="left" w:pos="3664"/>
+          <w:tab w:val="left" w:pos="4580"/>
+          <w:tab w:val="left" w:pos="5496"/>
+          <w:tab w:val="left" w:pos="6412"/>
+          <w:tab w:val="left" w:pos="7328"/>
+          <w:tab w:val="left" w:pos="8244"/>
+          <w:tab w:val="left" w:pos="9160"/>
+          <w:tab w:val="left" w:pos="10076"/>
+          <w:tab w:val="left" w:pos="10992"/>
+          <w:tab w:val="left" w:pos="11908"/>
+          <w:tab w:val="left" w:pos="12824"/>
+          <w:tab w:val="left" w:pos="13740"/>
+          <w:tab w:val="left" w:pos="14656"/>
+        </w:tabs>
+        <w:spacing w:after="0" w:line="240" w:lineRule="auto"/>
+        <w:rPr>
+          <w:rFonts w:ascii="Consolas" w:eastAsia="Times New Roman" w:hAnsi="Consolas" w:cs="Courier New"/>
+          <w:color w:val="3D464D"/>
+          <w:sz w:val="27"/>
+          <w:szCs w:val="27"/>
+          <w:lang w:eastAsia="pt-BR"/>
+        </w:rPr>
+      </w:pPr>
+      <w:proofErr w:type="spellStart"/>
+      <w:proofErr w:type="gramStart"/>
+      <w:r>
+        <w:rPr>
+          <w:rFonts w:ascii="Courier New" w:eastAsia="Times New Roman" w:hAnsi="Courier New" w:cs="Courier New"/>
+          <w:color w:val="3D464D"/>
+          <w:sz w:val="20"/>
+          <w:szCs w:val="20"/>
+          <w:lang w:eastAsia="pt-BR"/>
+        </w:rPr>
+        <w:t>verify</w:t>
+      </w:r>
+      <w:proofErr w:type="spellEnd"/>
+      <w:r>
+        <w:rPr>
+          <w:rFonts w:ascii="Courier New" w:eastAsia="Times New Roman" w:hAnsi="Courier New" w:cs="Courier New"/>
+          <w:color w:val="999999"/>
+          <w:sz w:val="20"/>
+          <w:szCs w:val="20"/>
+          <w:lang w:eastAsia="pt-BR"/>
+        </w:rPr>
+        <w:t>(</w:t>
+      </w:r>
+      <w:proofErr w:type="spellStart"/>
+      <w:proofErr w:type="gramEnd"/>
+      <w:r>
+        <w:rPr>
+          <w:rFonts w:ascii="Courier New" w:eastAsia="Times New Roman" w:hAnsi="Courier New" w:cs="Courier New"/>
+          <w:color w:val="3D464D"/>
+          <w:sz w:val="20"/>
+          <w:szCs w:val="20"/>
+          <w:lang w:eastAsia="pt-BR"/>
+        </w:rPr>
+        <w:t>carteiroFalso</w:t>
+      </w:r>
+      <w:proofErr w:type="spellEnd"/>
+      <w:r>
+        <w:rPr>
+          <w:rFonts w:ascii="Courier New" w:eastAsia="Times New Roman" w:hAnsi="Courier New" w:cs="Courier New"/>
+          <w:color w:val="999999"/>
+          <w:sz w:val="20"/>
+          <w:szCs w:val="20"/>
+          <w:lang w:eastAsia="pt-BR"/>
+        </w:rPr>
+        <w:t>,</w:t>
+      </w:r>
+      <w:r>
+        <w:rPr>
+          <w:rFonts w:ascii="Courier New" w:eastAsia="Times New Roman" w:hAnsi="Courier New" w:cs="Courier New"/>
+          <w:color w:val="3D464D"/>
+          <w:sz w:val="20"/>
+          <w:szCs w:val="20"/>
+          <w:lang w:eastAsia="pt-BR"/>
+        </w:rPr>
+        <w:t xml:space="preserve"> </w:t>
+      </w:r>
+      <w:proofErr w:type="spellStart"/>
+      <w:r>
+        <w:rPr>
+          <w:rFonts w:ascii="Courier New" w:eastAsia="Times New Roman" w:hAnsi="Courier New" w:cs="Courier New"/>
+          <w:color w:val="3D464D"/>
+          <w:sz w:val="20"/>
+          <w:szCs w:val="20"/>
+          <w:lang w:eastAsia="pt-BR"/>
+        </w:rPr>
+        <w:t>never</w:t>
+      </w:r>
+      <w:proofErr w:type="spellEnd"/>
+      <w:r>
+        <w:rPr>
+          <w:rFonts w:ascii="Courier New" w:eastAsia="Times New Roman" w:hAnsi="Courier New" w:cs="Courier New"/>
+          <w:color w:val="999999"/>
+          <w:sz w:val="20"/>
+          <w:szCs w:val="20"/>
+          <w:lang w:eastAsia="pt-BR"/>
+        </w:rPr>
+        <w:t>()).</w:t>
+      </w:r>
+      <w:r>
+        <w:rPr>
+          <w:rFonts w:ascii="Courier New" w:eastAsia="Times New Roman" w:hAnsi="Courier New" w:cs="Courier New"/>
+          <w:color w:val="3D464D"/>
+          <w:sz w:val="20"/>
+          <w:szCs w:val="20"/>
+          <w:lang w:eastAsia="pt-BR"/>
+        </w:rPr>
+        <w:t>envia</w:t>
+      </w:r>
+      <w:r>
+        <w:rPr>
+          <w:rFonts w:ascii="Courier New" w:eastAsia="Times New Roman" w:hAnsi="Courier New" w:cs="Courier New"/>
+          <w:color w:val="999999"/>
+          <w:sz w:val="20"/>
+          <w:szCs w:val="20"/>
+          <w:lang w:eastAsia="pt-BR"/>
+        </w:rPr>
+        <w:t>(</w:t>
+      </w:r>
+      <w:proofErr w:type="spellStart"/>
+      <w:r>
+        <w:rPr>
+          <w:rFonts w:ascii="Courier New" w:eastAsia="Times New Roman" w:hAnsi="Courier New" w:cs="Courier New"/>
+          <w:color w:val="3D464D"/>
+          <w:sz w:val="20"/>
+          <w:szCs w:val="20"/>
+          <w:lang w:eastAsia="pt-BR"/>
+        </w:rPr>
+        <w:t>any</w:t>
+      </w:r>
+      <w:proofErr w:type="spellEnd"/>
+      <w:r>
+        <w:rPr>
+          <w:rFonts w:ascii="Courier New" w:eastAsia="Times New Roman" w:hAnsi="Courier New" w:cs="Courier New"/>
+          <w:color w:val="999999"/>
+          <w:sz w:val="20"/>
+          <w:szCs w:val="20"/>
+          <w:lang w:eastAsia="pt-BR"/>
+        </w:rPr>
+        <w:t>(</w:t>
+      </w:r>
+      <w:proofErr w:type="spellStart"/>
+      <w:r>
+        <w:rPr>
+          <w:rFonts w:ascii="Courier New" w:eastAsia="Times New Roman" w:hAnsi="Courier New" w:cs="Courier New"/>
+          <w:color w:val="A67F59"/>
+          <w:sz w:val="20"/>
+          <w:szCs w:val="20"/>
+          <w:lang w:eastAsia="pt-BR"/>
+        </w:rPr>
+        <w:t>Leilao</w:t>
+      </w:r>
+      <w:r>
+        <w:rPr>
+          <w:rFonts w:ascii="Courier New" w:eastAsia="Times New Roman" w:hAnsi="Courier New" w:cs="Courier New"/>
+          <w:color w:val="999999"/>
+          <w:sz w:val="20"/>
+          <w:szCs w:val="20"/>
+          <w:lang w:eastAsia="pt-BR"/>
+        </w:rPr>
+        <w:t>.</w:t>
+      </w:r>
+      <w:r>
+        <w:rPr>
+          <w:rFonts w:ascii="Courier New" w:eastAsia="Times New Roman" w:hAnsi="Courier New" w:cs="Courier New"/>
+          <w:color w:val="0077AA"/>
+          <w:sz w:val="20"/>
+          <w:szCs w:val="20"/>
+          <w:lang w:eastAsia="pt-BR"/>
+        </w:rPr>
+        <w:t>class</w:t>
+      </w:r>
+      <w:proofErr w:type="spellEnd"/>
+      <w:r>
+        <w:rPr>
+          <w:rFonts w:ascii="Courier New" w:eastAsia="Times New Roman" w:hAnsi="Courier New" w:cs="Courier New"/>
+          <w:color w:val="999999"/>
+          <w:sz w:val="20"/>
+          <w:szCs w:val="20"/>
+          <w:lang w:eastAsia="pt-BR"/>
+        </w:rPr>
+        <w:t>));</w:t>
+      </w:r>
+    </w:p>
+    <w:p/>
+    <w:p>
+      <w:pPr>
+        <w:rPr>
+          <w:rFonts w:ascii="Arial" w:hAnsi="Arial" w:cs="Arial"/>
+          <w:b/>
+          <w:bCs/>
+          <w:color w:val="3D464D"/>
+          <w:spacing w:val="-8"/>
+          <w:sz w:val="28"/>
+          <w:szCs w:val="28"/>
+          <w:shd w:val="clear" w:color="auto" w:fill="EDF1F2"/>
+        </w:rPr>
+      </w:pPr>
+      <w:r>
+        <w:rPr>
+          <w:rFonts w:ascii="Arial" w:hAnsi="Arial" w:cs="Arial"/>
+          <w:b/>
+          <w:bCs/>
+          <w:color w:val="3D464D"/>
+          <w:spacing w:val="-8"/>
+          <w:sz w:val="28"/>
+          <w:szCs w:val="28"/>
+          <w:shd w:val="clear" w:color="auto" w:fill="EDF1F2"/>
+        </w:rPr>
+        <w:t>Mais sobre argumentos genéricos</w:t>
+      </w:r>
+    </w:p>
+    <w:p>
+      <w:pPr>
+        <w:shd w:val="clear" w:color="auto" w:fill="FFFFFF"/>
+        <w:spacing w:after="0" w:line="240" w:lineRule="auto"/>
+        <w:rPr>
+          <w:rFonts w:ascii="Times New Roman" w:eastAsia="Times New Roman" w:hAnsi="Times New Roman" w:cs="Times New Roman"/>
+          <w:color w:val="3D464D"/>
+          <w:sz w:val="27"/>
+          <w:szCs w:val="27"/>
+          <w:lang w:eastAsia="pt-BR"/>
+        </w:rPr>
+      </w:pPr>
+      <w:r>
+        <w:rPr>
+          <w:rFonts w:ascii="Times New Roman" w:eastAsia="Times New Roman" w:hAnsi="Times New Roman" w:cs="Times New Roman"/>
+          <w:color w:val="3D464D"/>
+          <w:sz w:val="27"/>
+          <w:szCs w:val="27"/>
+          <w:lang w:eastAsia="pt-BR"/>
+        </w:rPr>
+        <w:t>No exercício anterior usamos o método </w:t>
+      </w:r>
+      <w:proofErr w:type="spellStart"/>
+      <w:proofErr w:type="gramStart"/>
+      <w:r>
+        <w:rPr>
+          <w:rFonts w:ascii="Courier New" w:eastAsia="Times New Roman" w:hAnsi="Courier New" w:cs="Courier New"/>
+          <w:color w:val="3D464D"/>
+          <w:sz w:val="23"/>
+          <w:szCs w:val="23"/>
+          <w:shd w:val="clear" w:color="auto" w:fill="F0F3F5"/>
+          <w:lang w:eastAsia="pt-BR"/>
+        </w:rPr>
+        <w:t>any</w:t>
+      </w:r>
+      <w:proofErr w:type="spellEnd"/>
+      <w:r>
+        <w:rPr>
+          <w:rFonts w:ascii="Courier New" w:eastAsia="Times New Roman" w:hAnsi="Courier New" w:cs="Courier New"/>
+          <w:color w:val="3D464D"/>
+          <w:sz w:val="23"/>
+          <w:szCs w:val="23"/>
+          <w:shd w:val="clear" w:color="auto" w:fill="F0F3F5"/>
+          <w:lang w:eastAsia="pt-BR"/>
+        </w:rPr>
+        <w:t>(</w:t>
+      </w:r>
+      <w:proofErr w:type="gramEnd"/>
+      <w:r>
+        <w:rPr>
+          <w:rFonts w:ascii="Courier New" w:eastAsia="Times New Roman" w:hAnsi="Courier New" w:cs="Courier New"/>
+          <w:color w:val="3D464D"/>
+          <w:sz w:val="23"/>
+          <w:szCs w:val="23"/>
+          <w:shd w:val="clear" w:color="auto" w:fill="F0F3F5"/>
+          <w:lang w:eastAsia="pt-BR"/>
+        </w:rPr>
+        <w:t>)</w:t>
+      </w:r>
+      <w:r>
+        <w:rPr>
+          <w:rFonts w:ascii="Times New Roman" w:eastAsia="Times New Roman" w:hAnsi="Times New Roman" w:cs="Times New Roman"/>
+          <w:color w:val="3D464D"/>
+          <w:sz w:val="27"/>
+          <w:szCs w:val="27"/>
+          <w:lang w:eastAsia="pt-BR"/>
+        </w:rPr>
+        <w:t> da classe </w:t>
+      </w:r>
+      <w:proofErr w:type="spellStart"/>
+      <w:r>
+        <w:rPr>
+          <w:rFonts w:ascii="Courier New" w:eastAsia="Times New Roman" w:hAnsi="Courier New" w:cs="Courier New"/>
+          <w:color w:val="3D464D"/>
+          <w:sz w:val="23"/>
+          <w:szCs w:val="23"/>
+          <w:shd w:val="clear" w:color="auto" w:fill="F0F3F5"/>
+          <w:lang w:eastAsia="pt-BR"/>
+        </w:rPr>
+        <w:t>org.mockito.ArgumentMatchers</w:t>
+      </w:r>
+      <w:proofErr w:type="spellEnd"/>
+      <w:r>
+        <w:rPr>
+          <w:rFonts w:ascii="Times New Roman" w:eastAsia="Times New Roman" w:hAnsi="Times New Roman" w:cs="Times New Roman"/>
+          <w:color w:val="3D464D"/>
+          <w:sz w:val="27"/>
+          <w:szCs w:val="27"/>
+          <w:lang w:eastAsia="pt-BR"/>
+        </w:rPr>
+        <w:t xml:space="preserve"> para dizer ao </w:t>
+      </w:r>
+      <w:proofErr w:type="spellStart"/>
+      <w:r>
+        <w:rPr>
+          <w:rFonts w:ascii="Times New Roman" w:eastAsia="Times New Roman" w:hAnsi="Times New Roman" w:cs="Times New Roman"/>
+          <w:color w:val="3D464D"/>
+          <w:sz w:val="27"/>
+          <w:szCs w:val="27"/>
+          <w:lang w:eastAsia="pt-BR"/>
+        </w:rPr>
+        <w:t>Mockito</w:t>
+      </w:r>
+      <w:proofErr w:type="spellEnd"/>
+      <w:r>
+        <w:rPr>
+          <w:rFonts w:ascii="Times New Roman" w:eastAsia="Times New Roman" w:hAnsi="Times New Roman" w:cs="Times New Roman"/>
+          <w:color w:val="3D464D"/>
+          <w:sz w:val="27"/>
+          <w:szCs w:val="27"/>
+          <w:lang w:eastAsia="pt-BR"/>
+        </w:rPr>
+        <w:t xml:space="preserve"> que nosso </w:t>
+      </w:r>
+      <w:proofErr w:type="spellStart"/>
+      <w:r>
+        <w:rPr>
+          <w:rFonts w:ascii="Times New Roman" w:eastAsia="Times New Roman" w:hAnsi="Times New Roman" w:cs="Times New Roman"/>
+          <w:color w:val="3D464D"/>
+          <w:sz w:val="27"/>
+          <w:szCs w:val="27"/>
+          <w:lang w:eastAsia="pt-BR"/>
+        </w:rPr>
+        <w:t>mock</w:t>
+      </w:r>
+      <w:proofErr w:type="spellEnd"/>
+      <w:r>
+        <w:rPr>
+          <w:rFonts w:ascii="Times New Roman" w:eastAsia="Times New Roman" w:hAnsi="Times New Roman" w:cs="Times New Roman"/>
+          <w:color w:val="3D464D"/>
+          <w:sz w:val="27"/>
+          <w:szCs w:val="27"/>
+          <w:lang w:eastAsia="pt-BR"/>
+        </w:rPr>
+        <w:t xml:space="preserve"> </w:t>
+      </w:r>
+      <w:proofErr w:type="spellStart"/>
+      <w:r>
+        <w:rPr>
+          <w:rFonts w:ascii="Times New Roman" w:eastAsia="Times New Roman" w:hAnsi="Times New Roman" w:cs="Times New Roman"/>
+          <w:color w:val="3D464D"/>
+          <w:sz w:val="27"/>
+          <w:szCs w:val="27"/>
+          <w:lang w:eastAsia="pt-BR"/>
+        </w:rPr>
+        <w:t>object</w:t>
+      </w:r>
+      <w:proofErr w:type="spellEnd"/>
+      <w:r>
+        <w:rPr>
+          <w:rFonts w:ascii="Times New Roman" w:eastAsia="Times New Roman" w:hAnsi="Times New Roman" w:cs="Times New Roman"/>
+          <w:color w:val="3D464D"/>
+          <w:sz w:val="27"/>
+          <w:szCs w:val="27"/>
+          <w:lang w:eastAsia="pt-BR"/>
+        </w:rPr>
+        <w:t xml:space="preserve"> poderia receber qualquer objeto do tipo </w:t>
+      </w:r>
+      <w:proofErr w:type="spellStart"/>
+      <w:r>
+        <w:rPr>
+          <w:rFonts w:ascii="Courier New" w:eastAsia="Times New Roman" w:hAnsi="Courier New" w:cs="Courier New"/>
+          <w:color w:val="3D464D"/>
+          <w:sz w:val="23"/>
+          <w:szCs w:val="23"/>
+          <w:shd w:val="clear" w:color="auto" w:fill="F0F3F5"/>
+          <w:lang w:eastAsia="pt-BR"/>
+        </w:rPr>
+        <w:t>Leilao</w:t>
+      </w:r>
+      <w:proofErr w:type="spellEnd"/>
+      <w:r>
+        <w:rPr>
+          <w:rFonts w:ascii="Times New Roman" w:eastAsia="Times New Roman" w:hAnsi="Times New Roman" w:cs="Times New Roman"/>
+          <w:color w:val="3D464D"/>
+          <w:sz w:val="27"/>
+          <w:szCs w:val="27"/>
+          <w:lang w:eastAsia="pt-BR"/>
+        </w:rPr>
+        <w:t>.</w:t>
+      </w:r>
+    </w:p>
+    <w:p>
+      <w:pPr>
+        <w:shd w:val="clear" w:color="auto" w:fill="FFFFFF"/>
+        <w:spacing w:after="0" w:line="240" w:lineRule="auto"/>
+        <w:rPr>
+          <w:rFonts w:ascii="Times New Roman" w:eastAsia="Times New Roman" w:hAnsi="Times New Roman" w:cs="Times New Roman"/>
+          <w:color w:val="3D464D"/>
+          <w:sz w:val="27"/>
+          <w:szCs w:val="27"/>
+          <w:lang w:eastAsia="pt-BR"/>
+        </w:rPr>
+      </w:pPr>
+      <w:r>
+        <w:rPr>
+          <w:rFonts w:ascii="Times New Roman" w:eastAsia="Times New Roman" w:hAnsi="Times New Roman" w:cs="Times New Roman"/>
+          <w:color w:val="3D464D"/>
+          <w:sz w:val="27"/>
+          <w:szCs w:val="27"/>
+          <w:lang w:eastAsia="pt-BR"/>
+        </w:rPr>
+        <w:t>A classe </w:t>
+      </w:r>
+      <w:proofErr w:type="spellStart"/>
+      <w:r>
+        <w:rPr>
+          <w:rFonts w:ascii="Courier New" w:eastAsia="Times New Roman" w:hAnsi="Courier New" w:cs="Courier New"/>
+          <w:color w:val="3D464D"/>
+          <w:sz w:val="23"/>
+          <w:szCs w:val="23"/>
+          <w:shd w:val="clear" w:color="auto" w:fill="F0F3F5"/>
+          <w:lang w:eastAsia="pt-BR"/>
+        </w:rPr>
+        <w:t>ArgumentMatchers</w:t>
+      </w:r>
+      <w:proofErr w:type="spellEnd"/>
+      <w:r>
+        <w:rPr>
+          <w:rFonts w:ascii="Times New Roman" w:eastAsia="Times New Roman" w:hAnsi="Times New Roman" w:cs="Times New Roman"/>
+          <w:color w:val="3D464D"/>
+          <w:sz w:val="27"/>
+          <w:szCs w:val="27"/>
+          <w:lang w:eastAsia="pt-BR"/>
+        </w:rPr>
+        <w:t> tem muitos outros métodos. Veja a </w:t>
+      </w:r>
+      <w:hyperlink r:id="rId5" w:tgtFrame="_blank" w:history="1">
+        <w:r>
+          <w:rPr>
+            <w:rFonts w:ascii="Times New Roman" w:eastAsia="Times New Roman" w:hAnsi="Times New Roman" w:cs="Times New Roman"/>
+            <w:color w:val="0000FF"/>
+            <w:sz w:val="27"/>
+            <w:szCs w:val="27"/>
+            <w:u w:val="single"/>
+            <w:lang w:eastAsia="pt-BR"/>
+          </w:rPr>
+          <w:t>lista de métodos dela</w:t>
+        </w:r>
+      </w:hyperlink>
+      <w:r>
+        <w:rPr>
+          <w:rFonts w:ascii="Times New Roman" w:eastAsia="Times New Roman" w:hAnsi="Times New Roman" w:cs="Times New Roman"/>
+          <w:color w:val="3D464D"/>
+          <w:sz w:val="27"/>
+          <w:szCs w:val="27"/>
+          <w:lang w:eastAsia="pt-BR"/>
+        </w:rPr>
+        <w:t>. </w:t>
+      </w:r>
+    </w:p>
+    <w:p>
+      <w:pPr>
+        <w:shd w:val="clear" w:color="auto" w:fill="FFFFFF"/>
+        <w:spacing w:after="0" w:line="240" w:lineRule="auto"/>
+        <w:rPr>
+          <w:rFonts w:ascii="Times New Roman" w:eastAsia="Times New Roman" w:hAnsi="Times New Roman" w:cs="Times New Roman"/>
+          <w:color w:val="3D464D"/>
+          <w:sz w:val="27"/>
+          <w:szCs w:val="27"/>
+          <w:lang w:eastAsia="pt-BR"/>
+        </w:rPr>
+      </w:pPr>
       <w:bookmarkStart w:id="0" w:name="_GoBack"/>
       <w:bookmarkEnd w:id="0"/>
     </w:p>
+    <w:p>
+      <w:pPr>
+        <w:shd w:val="clear" w:color="auto" w:fill="FFFFFF"/>
+        <w:spacing w:after="0" w:line="240" w:lineRule="auto"/>
+        <w:rPr>
+          <w:rFonts w:ascii="Times New Roman" w:eastAsia="Times New Roman" w:hAnsi="Times New Roman" w:cs="Times New Roman"/>
+          <w:color w:val="3D464D"/>
+          <w:sz w:val="27"/>
+          <w:szCs w:val="27"/>
+          <w:lang w:eastAsia="pt-BR"/>
+        </w:rPr>
+      </w:pPr>
+      <w:r>
+        <w:rPr>
+          <w:rFonts w:ascii="Times New Roman" w:eastAsia="Times New Roman" w:hAnsi="Times New Roman" w:cs="Times New Roman"/>
+          <w:color w:val="3D464D"/>
+          <w:sz w:val="27"/>
+          <w:szCs w:val="27"/>
+          <w:lang w:eastAsia="pt-BR"/>
+        </w:rPr>
+        <w:t>A classe </w:t>
+      </w:r>
+      <w:proofErr w:type="spellStart"/>
+      <w:r>
+        <w:rPr>
+          <w:rFonts w:ascii="Courier New" w:eastAsia="Times New Roman" w:hAnsi="Courier New" w:cs="Courier New"/>
+          <w:color w:val="3D464D"/>
+          <w:sz w:val="23"/>
+          <w:szCs w:val="23"/>
+          <w:shd w:val="clear" w:color="auto" w:fill="F0F3F5"/>
+          <w:lang w:eastAsia="pt-BR"/>
+        </w:rPr>
+        <w:t>Matchers</w:t>
+      </w:r>
+      <w:proofErr w:type="spellEnd"/>
+      <w:r>
+        <w:rPr>
+          <w:rFonts w:ascii="Times New Roman" w:eastAsia="Times New Roman" w:hAnsi="Times New Roman" w:cs="Times New Roman"/>
+          <w:color w:val="3D464D"/>
+          <w:sz w:val="27"/>
+          <w:szCs w:val="27"/>
+          <w:lang w:eastAsia="pt-BR"/>
+        </w:rPr>
+        <w:t xml:space="preserve"> possui diversos métodos que podem ser usados para especificarmos que argumentos nosso </w:t>
+      </w:r>
+      <w:proofErr w:type="spellStart"/>
+      <w:r>
+        <w:rPr>
+          <w:rFonts w:ascii="Times New Roman" w:eastAsia="Times New Roman" w:hAnsi="Times New Roman" w:cs="Times New Roman"/>
+          <w:color w:val="3D464D"/>
+          <w:sz w:val="27"/>
+          <w:szCs w:val="27"/>
+          <w:lang w:eastAsia="pt-BR"/>
+        </w:rPr>
+        <w:t>mock</w:t>
+      </w:r>
+      <w:proofErr w:type="spellEnd"/>
+      <w:r>
+        <w:rPr>
+          <w:rFonts w:ascii="Times New Roman" w:eastAsia="Times New Roman" w:hAnsi="Times New Roman" w:cs="Times New Roman"/>
+          <w:color w:val="3D464D"/>
+          <w:sz w:val="27"/>
+          <w:szCs w:val="27"/>
+          <w:lang w:eastAsia="pt-BR"/>
+        </w:rPr>
+        <w:t xml:space="preserve"> pode receber numa chamada de método. Isso permite escrever testes mais facilmente e deixa nosso código mais flexível.</w:t>
+      </w:r>
+    </w:p>
+    <w:p>
+      <w:pPr>
+        <w:shd w:val="clear" w:color="auto" w:fill="FFFFFF"/>
+        <w:spacing w:before="360" w:after="360" w:line="240" w:lineRule="auto"/>
+        <w:rPr>
+          <w:rFonts w:ascii="Times New Roman" w:eastAsia="Times New Roman" w:hAnsi="Times New Roman" w:cs="Times New Roman"/>
+          <w:color w:val="3D464D"/>
+          <w:sz w:val="27"/>
+          <w:szCs w:val="27"/>
+          <w:lang w:eastAsia="pt-BR"/>
+        </w:rPr>
+      </w:pPr>
+      <w:r>
+        <w:rPr>
+          <w:rFonts w:ascii="Times New Roman" w:eastAsia="Times New Roman" w:hAnsi="Times New Roman" w:cs="Times New Roman"/>
+          <w:color w:val="3D464D"/>
+          <w:sz w:val="27"/>
+          <w:szCs w:val="27"/>
+          <w:lang w:eastAsia="pt-BR"/>
+        </w:rPr>
+        <w:t xml:space="preserve">Podemos, por exemplo, garantir que um </w:t>
+      </w:r>
+      <w:proofErr w:type="spellStart"/>
+      <w:r>
+        <w:rPr>
+          <w:rFonts w:ascii="Times New Roman" w:eastAsia="Times New Roman" w:hAnsi="Times New Roman" w:cs="Times New Roman"/>
+          <w:color w:val="3D464D"/>
+          <w:sz w:val="27"/>
+          <w:szCs w:val="27"/>
+          <w:lang w:eastAsia="pt-BR"/>
+        </w:rPr>
+        <w:t>mock</w:t>
+      </w:r>
+      <w:proofErr w:type="spellEnd"/>
+      <w:r>
+        <w:rPr>
+          <w:rFonts w:ascii="Times New Roman" w:eastAsia="Times New Roman" w:hAnsi="Times New Roman" w:cs="Times New Roman"/>
+          <w:color w:val="3D464D"/>
+          <w:sz w:val="27"/>
+          <w:szCs w:val="27"/>
+          <w:lang w:eastAsia="pt-BR"/>
+        </w:rPr>
+        <w:t xml:space="preserve"> vai ser chamado com uma </w:t>
+      </w:r>
+      <w:proofErr w:type="spellStart"/>
+      <w:r>
+        <w:rPr>
+          <w:rFonts w:ascii="Times New Roman" w:eastAsia="Times New Roman" w:hAnsi="Times New Roman" w:cs="Times New Roman"/>
+          <w:color w:val="3D464D"/>
+          <w:sz w:val="27"/>
+          <w:szCs w:val="27"/>
+          <w:lang w:eastAsia="pt-BR"/>
+        </w:rPr>
+        <w:t>String</w:t>
+      </w:r>
+      <w:proofErr w:type="spellEnd"/>
+      <w:r>
+        <w:rPr>
+          <w:rFonts w:ascii="Times New Roman" w:eastAsia="Times New Roman" w:hAnsi="Times New Roman" w:cs="Times New Roman"/>
+          <w:color w:val="3D464D"/>
+          <w:sz w:val="27"/>
+          <w:szCs w:val="27"/>
+          <w:lang w:eastAsia="pt-BR"/>
+        </w:rPr>
+        <w:t xml:space="preserve"> começando com "Importante:". Veja só:</w:t>
+      </w:r>
+    </w:p>
+    <w:p>
+      <w:pPr>
+        <w:shd w:val="clear" w:color="auto" w:fill="F0F3F5"/>
+        <w:tabs>
+          <w:tab w:val="left" w:pos="916"/>
+          <w:tab w:val="left" w:pos="1832"/>
+          <w:tab w:val="left" w:pos="2748"/>
+          <w:tab w:val="left" w:pos="3664"/>
+          <w:tab w:val="left" w:pos="4580"/>
+          <w:tab w:val="left" w:pos="5496"/>
+          <w:tab w:val="left" w:pos="6412"/>
+          <w:tab w:val="left" w:pos="7328"/>
+          <w:tab w:val="left" w:pos="8244"/>
+          <w:tab w:val="left" w:pos="9160"/>
+          <w:tab w:val="left" w:pos="10076"/>
+          <w:tab w:val="left" w:pos="10992"/>
+          <w:tab w:val="left" w:pos="11908"/>
+          <w:tab w:val="left" w:pos="12824"/>
+          <w:tab w:val="left" w:pos="13740"/>
+          <w:tab w:val="left" w:pos="14656"/>
+        </w:tabs>
+        <w:spacing w:after="0" w:line="240" w:lineRule="auto"/>
+        <w:rPr>
+          <w:rFonts w:ascii="Consolas" w:eastAsia="Times New Roman" w:hAnsi="Consolas" w:cs="Courier New"/>
+          <w:color w:val="3D464D"/>
+          <w:sz w:val="27"/>
+          <w:szCs w:val="27"/>
+          <w:lang w:eastAsia="pt-BR"/>
+        </w:rPr>
+      </w:pPr>
+      <w:proofErr w:type="spellStart"/>
+      <w:r>
+        <w:rPr>
+          <w:rFonts w:ascii="Courier New" w:eastAsia="Times New Roman" w:hAnsi="Courier New" w:cs="Courier New"/>
+          <w:color w:val="3D464D"/>
+          <w:sz w:val="20"/>
+          <w:szCs w:val="20"/>
+          <w:lang w:eastAsia="pt-BR"/>
+        </w:rPr>
+        <w:t>verify</w:t>
+      </w:r>
+      <w:proofErr w:type="spellEnd"/>
+      <w:r>
+        <w:rPr>
+          <w:rFonts w:ascii="Courier New" w:eastAsia="Times New Roman" w:hAnsi="Courier New" w:cs="Courier New"/>
+          <w:color w:val="999999"/>
+          <w:sz w:val="20"/>
+          <w:szCs w:val="20"/>
+          <w:lang w:eastAsia="pt-BR"/>
+        </w:rPr>
+        <w:t>(</w:t>
+      </w:r>
+      <w:proofErr w:type="spellStart"/>
+      <w:r>
+        <w:rPr>
+          <w:rFonts w:ascii="Courier New" w:eastAsia="Times New Roman" w:hAnsi="Courier New" w:cs="Courier New"/>
+          <w:color w:val="3D464D"/>
+          <w:sz w:val="20"/>
+          <w:szCs w:val="20"/>
+          <w:lang w:eastAsia="pt-BR"/>
+        </w:rPr>
+        <w:t>meuMock</w:t>
+      </w:r>
+      <w:proofErr w:type="spellEnd"/>
+      <w:proofErr w:type="gramStart"/>
+      <w:r>
+        <w:rPr>
+          <w:rFonts w:ascii="Courier New" w:eastAsia="Times New Roman" w:hAnsi="Courier New" w:cs="Courier New"/>
+          <w:color w:val="999999"/>
+          <w:sz w:val="20"/>
+          <w:szCs w:val="20"/>
+          <w:lang w:eastAsia="pt-BR"/>
+        </w:rPr>
+        <w:t>).</w:t>
+      </w:r>
+      <w:proofErr w:type="spellStart"/>
+      <w:r>
+        <w:rPr>
+          <w:rFonts w:ascii="Courier New" w:eastAsia="Times New Roman" w:hAnsi="Courier New" w:cs="Courier New"/>
+          <w:color w:val="3D464D"/>
+          <w:sz w:val="20"/>
+          <w:szCs w:val="20"/>
+          <w:lang w:eastAsia="pt-BR"/>
+        </w:rPr>
+        <w:t>imprimeMensagem</w:t>
+      </w:r>
+      <w:proofErr w:type="spellEnd"/>
+      <w:proofErr w:type="gramEnd"/>
+      <w:r>
+        <w:rPr>
+          <w:rFonts w:ascii="Courier New" w:eastAsia="Times New Roman" w:hAnsi="Courier New" w:cs="Courier New"/>
+          <w:color w:val="999999"/>
+          <w:sz w:val="20"/>
+          <w:szCs w:val="20"/>
+          <w:lang w:eastAsia="pt-BR"/>
+        </w:rPr>
+        <w:t>(</w:t>
+      </w:r>
+      <w:proofErr w:type="spellStart"/>
+      <w:r>
+        <w:rPr>
+          <w:rFonts w:ascii="Courier New" w:eastAsia="Times New Roman" w:hAnsi="Courier New" w:cs="Courier New"/>
+          <w:color w:val="3D464D"/>
+          <w:sz w:val="20"/>
+          <w:szCs w:val="20"/>
+          <w:lang w:eastAsia="pt-BR"/>
+        </w:rPr>
+        <w:t>startsWith</w:t>
+      </w:r>
+      <w:proofErr w:type="spellEnd"/>
+      <w:r>
+        <w:rPr>
+          <w:rFonts w:ascii="Courier New" w:eastAsia="Times New Roman" w:hAnsi="Courier New" w:cs="Courier New"/>
+          <w:color w:val="999999"/>
+          <w:sz w:val="20"/>
+          <w:szCs w:val="20"/>
+          <w:lang w:eastAsia="pt-BR"/>
+        </w:rPr>
+        <w:t>(</w:t>
+      </w:r>
+      <w:r>
+        <w:rPr>
+          <w:rFonts w:ascii="Courier New" w:eastAsia="Times New Roman" w:hAnsi="Courier New" w:cs="Courier New"/>
+          <w:color w:val="669900"/>
+          <w:sz w:val="20"/>
+          <w:szCs w:val="20"/>
+          <w:lang w:eastAsia="pt-BR"/>
+        </w:rPr>
+        <w:t>"Importante:"</w:t>
+      </w:r>
+      <w:r>
+        <w:rPr>
+          <w:rFonts w:ascii="Courier New" w:eastAsia="Times New Roman" w:hAnsi="Courier New" w:cs="Courier New"/>
+          <w:color w:val="999999"/>
+          <w:sz w:val="20"/>
+          <w:szCs w:val="20"/>
+          <w:lang w:eastAsia="pt-BR"/>
+        </w:rPr>
+        <w:t>));</w:t>
+      </w:r>
+    </w:p>
+    <w:p/>
     <w:sectPr>
       <w:pgSz w:w="11906" w:h="16838"/>
       <w:pgMar w:top="720" w:right="720" w:bottom="720" w:left="720" w:header="708" w:footer="708" w:gutter="0"/>
@@ -13897,6 +16288,18 @@
     <w:basedOn w:val="Fontepargpadro"/>
     <w:rsid w:val="00244CB7"/>
   </w:style>
+  <w:style w:type="character" w:styleId="Hyperlink">
+    <w:name w:val="Hyperlink"/>
+    <w:basedOn w:val="Fontepargpadro"/>
+    <w:uiPriority w:val="99"/>
+    <w:semiHidden/>
+    <w:unhideWhenUsed/>
+    <w:rsid w:val="00B97813"/>
+    <w:rPr>
+      <w:color w:val="0000FF"/>
+      <w:u w:val="single"/>
+    </w:rPr>
+  </w:style>
 </w:styles>
 </file>
 

</xml_diff>

<commit_message>
Capturando argumentos - Mocks em Java
</commit_message>
<xml_diff>
--- a/Alura/Mocks em Java - Testes de comportamentos automatizados/Notas-Mocks.docx
+++ b/Alura/Mocks em Java - Testes de comportamentos automatizados/Notas-Mocks.docx
@@ -15299,8 +15299,6 @@
           <w:lang w:eastAsia="pt-BR"/>
         </w:rPr>
       </w:pPr>
-      <w:bookmarkStart w:id="0" w:name="_GoBack"/>
-      <w:bookmarkEnd w:id="0"/>
     </w:p>
     <w:p>
       <w:pPr>
@@ -15579,6 +15577,558 @@
       </w:r>
     </w:p>
     <w:p/>
+    <w:p>
+      <w:pPr>
+        <w:rPr>
+          <w:rFonts w:ascii="Arial" w:hAnsi="Arial" w:cs="Arial"/>
+          <w:b/>
+          <w:bCs/>
+          <w:color w:val="3D464D"/>
+          <w:spacing w:val="-8"/>
+          <w:sz w:val="28"/>
+          <w:szCs w:val="28"/>
+          <w:shd w:val="clear" w:color="auto" w:fill="EDF1F2"/>
+        </w:rPr>
+      </w:pPr>
+      <w:r>
+        <w:rPr>
+          <w:rFonts w:ascii="Arial" w:hAnsi="Arial" w:cs="Arial"/>
+          <w:b/>
+          <w:bCs/>
+          <w:color w:val="3D464D"/>
+          <w:spacing w:val="-8"/>
+          <w:sz w:val="28"/>
+          <w:szCs w:val="28"/>
+          <w:shd w:val="clear" w:color="auto" w:fill="EDF1F2"/>
+        </w:rPr>
+        <w:t xml:space="preserve">O que devemos </w:t>
+      </w:r>
+      <w:proofErr w:type="spellStart"/>
+      <w:r>
+        <w:rPr>
+          <w:rFonts w:ascii="Arial" w:hAnsi="Arial" w:cs="Arial"/>
+          <w:b/>
+          <w:bCs/>
+          <w:color w:val="3D464D"/>
+          <w:spacing w:val="-8"/>
+          <w:sz w:val="28"/>
+          <w:szCs w:val="28"/>
+          <w:shd w:val="clear" w:color="auto" w:fill="EDF1F2"/>
+        </w:rPr>
+        <w:t>mockar</w:t>
+      </w:r>
+      <w:proofErr w:type="spellEnd"/>
+      <w:r>
+        <w:rPr>
+          <w:rFonts w:ascii="Arial" w:hAnsi="Arial" w:cs="Arial"/>
+          <w:b/>
+          <w:bCs/>
+          <w:color w:val="3D464D"/>
+          <w:spacing w:val="-8"/>
+          <w:sz w:val="28"/>
+          <w:szCs w:val="28"/>
+          <w:shd w:val="clear" w:color="auto" w:fill="EDF1F2"/>
+        </w:rPr>
+        <w:t>?</w:t>
+      </w:r>
+    </w:p>
+    <w:p>
+      <w:pPr>
+        <w:shd w:val="clear" w:color="auto" w:fill="FFFFFF"/>
+        <w:spacing w:after="0" w:line="240" w:lineRule="auto"/>
+        <w:rPr>
+          <w:rFonts w:ascii="Times New Roman" w:eastAsia="Times New Roman" w:hAnsi="Times New Roman" w:cs="Times New Roman"/>
+          <w:color w:val="3D464D"/>
+          <w:sz w:val="27"/>
+          <w:szCs w:val="27"/>
+          <w:lang w:eastAsia="pt-BR"/>
+        </w:rPr>
+      </w:pPr>
+      <w:r>
+        <w:rPr>
+          <w:rFonts w:ascii="Times New Roman" w:eastAsia="Times New Roman" w:hAnsi="Times New Roman" w:cs="Times New Roman"/>
+          <w:color w:val="3D464D"/>
+          <w:sz w:val="27"/>
+          <w:szCs w:val="27"/>
+          <w:lang w:eastAsia="pt-BR"/>
+        </w:rPr>
+        <w:t xml:space="preserve">Geralmente optamos por </w:t>
+      </w:r>
+      <w:proofErr w:type="spellStart"/>
+      <w:r>
+        <w:rPr>
+          <w:rFonts w:ascii="Times New Roman" w:eastAsia="Times New Roman" w:hAnsi="Times New Roman" w:cs="Times New Roman"/>
+          <w:color w:val="3D464D"/>
+          <w:sz w:val="27"/>
+          <w:szCs w:val="27"/>
+          <w:lang w:eastAsia="pt-BR"/>
+        </w:rPr>
+        <w:t>mockar</w:t>
+      </w:r>
+      <w:proofErr w:type="spellEnd"/>
+      <w:r>
+        <w:rPr>
+          <w:rFonts w:ascii="Times New Roman" w:eastAsia="Times New Roman" w:hAnsi="Times New Roman" w:cs="Times New Roman"/>
+          <w:color w:val="3D464D"/>
+          <w:sz w:val="27"/>
+          <w:szCs w:val="27"/>
+          <w:lang w:eastAsia="pt-BR"/>
+        </w:rPr>
+        <w:t xml:space="preserve"> classes que são difíceis de serem testadas. Por exemplo, se não </w:t>
+      </w:r>
+      <w:proofErr w:type="spellStart"/>
+      <w:r>
+        <w:rPr>
+          <w:rFonts w:ascii="Times New Roman" w:eastAsia="Times New Roman" w:hAnsi="Times New Roman" w:cs="Times New Roman"/>
+          <w:color w:val="3D464D"/>
+          <w:sz w:val="27"/>
+          <w:szCs w:val="27"/>
+          <w:lang w:eastAsia="pt-BR"/>
+        </w:rPr>
+        <w:t>mockarmos</w:t>
+      </w:r>
+      <w:proofErr w:type="spellEnd"/>
+      <w:r>
+        <w:rPr>
+          <w:rFonts w:ascii="Times New Roman" w:eastAsia="Times New Roman" w:hAnsi="Times New Roman" w:cs="Times New Roman"/>
+          <w:color w:val="3D464D"/>
+          <w:sz w:val="27"/>
+          <w:szCs w:val="27"/>
+          <w:lang w:eastAsia="pt-BR"/>
+        </w:rPr>
+        <w:t xml:space="preserve"> um DAO ou uma classe que envia e-mail, dificilmente conseguiremos testar aquela classe.</w:t>
+      </w:r>
+    </w:p>
+    <w:p>
+      <w:pPr>
+        <w:shd w:val="clear" w:color="auto" w:fill="FFFFFF"/>
+        <w:spacing w:before="360" w:after="360" w:line="240" w:lineRule="auto"/>
+        <w:rPr>
+          <w:rFonts w:ascii="Times New Roman" w:eastAsia="Times New Roman" w:hAnsi="Times New Roman" w:cs="Times New Roman"/>
+          <w:color w:val="3D464D"/>
+          <w:sz w:val="27"/>
+          <w:szCs w:val="27"/>
+          <w:lang w:eastAsia="pt-BR"/>
+        </w:rPr>
+      </w:pPr>
+      <w:r>
+        <w:rPr>
+          <w:rFonts w:ascii="Times New Roman" w:eastAsia="Times New Roman" w:hAnsi="Times New Roman" w:cs="Times New Roman"/>
+          <w:color w:val="3D464D"/>
+          <w:sz w:val="27"/>
+          <w:szCs w:val="27"/>
+          <w:lang w:eastAsia="pt-BR"/>
+        </w:rPr>
+        <w:t xml:space="preserve">Classes de domínio, como </w:t>
+      </w:r>
+      <w:proofErr w:type="gramStart"/>
+      <w:r>
+        <w:rPr>
+          <w:rFonts w:ascii="Times New Roman" w:eastAsia="Times New Roman" w:hAnsi="Times New Roman" w:cs="Times New Roman"/>
+          <w:color w:val="3D464D"/>
+          <w:sz w:val="27"/>
+          <w:szCs w:val="27"/>
+          <w:lang w:eastAsia="pt-BR"/>
+        </w:rPr>
+        <w:t xml:space="preserve">entidades e </w:t>
+      </w:r>
+      <w:proofErr w:type="spellStart"/>
+      <w:r>
+        <w:rPr>
+          <w:rFonts w:ascii="Times New Roman" w:eastAsia="Times New Roman" w:hAnsi="Times New Roman" w:cs="Times New Roman"/>
+          <w:color w:val="3D464D"/>
+          <w:sz w:val="27"/>
+          <w:szCs w:val="27"/>
+          <w:lang w:eastAsia="pt-BR"/>
+        </w:rPr>
+        <w:t>etc</w:t>
+      </w:r>
+      <w:proofErr w:type="spellEnd"/>
+      <w:proofErr w:type="gramEnd"/>
+      <w:r>
+        <w:rPr>
+          <w:rFonts w:ascii="Times New Roman" w:eastAsia="Times New Roman" w:hAnsi="Times New Roman" w:cs="Times New Roman"/>
+          <w:color w:val="3D464D"/>
+          <w:sz w:val="27"/>
+          <w:szCs w:val="27"/>
+          <w:lang w:eastAsia="pt-BR"/>
+        </w:rPr>
+        <w:t xml:space="preserve">, geralmente não necessitam de </w:t>
+      </w:r>
+      <w:proofErr w:type="spellStart"/>
+      <w:r>
+        <w:rPr>
+          <w:rFonts w:ascii="Times New Roman" w:eastAsia="Times New Roman" w:hAnsi="Times New Roman" w:cs="Times New Roman"/>
+          <w:color w:val="3D464D"/>
+          <w:sz w:val="27"/>
+          <w:szCs w:val="27"/>
+          <w:lang w:eastAsia="pt-BR"/>
+        </w:rPr>
+        <w:t>mocks</w:t>
+      </w:r>
+      <w:proofErr w:type="spellEnd"/>
+      <w:r>
+        <w:rPr>
+          <w:rFonts w:ascii="Times New Roman" w:eastAsia="Times New Roman" w:hAnsi="Times New Roman" w:cs="Times New Roman"/>
+          <w:color w:val="3D464D"/>
+          <w:sz w:val="27"/>
+          <w:szCs w:val="27"/>
+          <w:lang w:eastAsia="pt-BR"/>
+        </w:rPr>
+        <w:t xml:space="preserve">. Nesses casos, é até bom não </w:t>
+      </w:r>
+      <w:proofErr w:type="spellStart"/>
+      <w:r>
+        <w:rPr>
+          <w:rFonts w:ascii="Times New Roman" w:eastAsia="Times New Roman" w:hAnsi="Times New Roman" w:cs="Times New Roman"/>
+          <w:color w:val="3D464D"/>
+          <w:sz w:val="27"/>
+          <w:szCs w:val="27"/>
+          <w:lang w:eastAsia="pt-BR"/>
+        </w:rPr>
+        <w:t>mockarmos</w:t>
+      </w:r>
+      <w:proofErr w:type="spellEnd"/>
+      <w:r>
+        <w:rPr>
+          <w:rFonts w:ascii="Times New Roman" w:eastAsia="Times New Roman" w:hAnsi="Times New Roman" w:cs="Times New Roman"/>
+          <w:color w:val="3D464D"/>
+          <w:sz w:val="27"/>
+          <w:szCs w:val="27"/>
+          <w:lang w:eastAsia="pt-BR"/>
+        </w:rPr>
+        <w:t>, pois se ela tiver algum bug, a chance de um teste pegar é maior.</w:t>
+      </w:r>
+    </w:p>
+    <w:p>
+      <w:pPr>
+        <w:shd w:val="clear" w:color="auto" w:fill="EDF1F2"/>
+        <w:spacing w:after="0" w:line="240" w:lineRule="auto"/>
+        <w:outlineLvl w:val="0"/>
+        <w:rPr>
+          <w:rFonts w:ascii="Arial" w:eastAsia="Times New Roman" w:hAnsi="Arial" w:cs="Arial"/>
+          <w:b/>
+          <w:bCs/>
+          <w:color w:val="3D464D"/>
+          <w:spacing w:val="-8"/>
+          <w:kern w:val="36"/>
+          <w:sz w:val="32"/>
+          <w:szCs w:val="32"/>
+          <w:lang w:eastAsia="pt-BR"/>
+        </w:rPr>
+      </w:pPr>
+      <w:r>
+        <w:rPr>
+          <w:rFonts w:ascii="Arial" w:eastAsia="Times New Roman" w:hAnsi="Arial" w:cs="Arial"/>
+          <w:b/>
+          <w:bCs/>
+          <w:color w:val="3D464D"/>
+          <w:spacing w:val="-8"/>
+          <w:kern w:val="36"/>
+          <w:sz w:val="29"/>
+          <w:szCs w:val="29"/>
+          <w:lang w:eastAsia="pt-BR"/>
+        </w:rPr>
+        <w:t xml:space="preserve">O que o </w:t>
+      </w:r>
+      <w:proofErr w:type="spellStart"/>
+      <w:r>
+        <w:rPr>
+          <w:rFonts w:ascii="Arial" w:eastAsia="Times New Roman" w:hAnsi="Arial" w:cs="Arial"/>
+          <w:b/>
+          <w:bCs/>
+          <w:color w:val="3D464D"/>
+          <w:spacing w:val="-8"/>
+          <w:kern w:val="36"/>
+          <w:sz w:val="29"/>
+          <w:szCs w:val="29"/>
+          <w:lang w:eastAsia="pt-BR"/>
+        </w:rPr>
+        <w:t>ArgumentCaptor</w:t>
+      </w:r>
+      <w:proofErr w:type="spellEnd"/>
+      <w:r>
+        <w:rPr>
+          <w:rFonts w:ascii="Arial" w:eastAsia="Times New Roman" w:hAnsi="Arial" w:cs="Arial"/>
+          <w:b/>
+          <w:bCs/>
+          <w:color w:val="3D464D"/>
+          <w:spacing w:val="-8"/>
+          <w:kern w:val="36"/>
+          <w:sz w:val="29"/>
+          <w:szCs w:val="29"/>
+          <w:lang w:eastAsia="pt-BR"/>
+        </w:rPr>
+        <w:t xml:space="preserve"> recebe?</w:t>
+      </w:r>
+    </w:p>
+    <w:p/>
+    <w:p>
+      <w:pPr>
+        <w:shd w:val="clear" w:color="auto" w:fill="F0F3F5"/>
+        <w:tabs>
+          <w:tab w:val="left" w:pos="916"/>
+          <w:tab w:val="left" w:pos="1832"/>
+          <w:tab w:val="left" w:pos="2748"/>
+          <w:tab w:val="left" w:pos="3664"/>
+          <w:tab w:val="left" w:pos="4580"/>
+          <w:tab w:val="left" w:pos="5496"/>
+          <w:tab w:val="left" w:pos="6412"/>
+          <w:tab w:val="left" w:pos="7328"/>
+          <w:tab w:val="left" w:pos="8244"/>
+          <w:tab w:val="left" w:pos="9160"/>
+          <w:tab w:val="left" w:pos="10076"/>
+          <w:tab w:val="left" w:pos="10992"/>
+          <w:tab w:val="left" w:pos="11908"/>
+          <w:tab w:val="left" w:pos="12824"/>
+          <w:tab w:val="left" w:pos="13740"/>
+          <w:tab w:val="left" w:pos="14656"/>
+        </w:tabs>
+        <w:spacing w:after="0" w:line="240" w:lineRule="auto"/>
+        <w:rPr>
+          <w:rFonts w:ascii="Consolas" w:eastAsia="Times New Roman" w:hAnsi="Consolas" w:cs="Courier New"/>
+          <w:color w:val="3D464D"/>
+          <w:sz w:val="27"/>
+          <w:szCs w:val="27"/>
+          <w:lang w:eastAsia="pt-BR"/>
+        </w:rPr>
+      </w:pPr>
+      <w:proofErr w:type="spellStart"/>
+      <w:r>
+        <w:rPr>
+          <w:rFonts w:ascii="Courier New" w:eastAsia="Times New Roman" w:hAnsi="Courier New" w:cs="Courier New"/>
+          <w:color w:val="A67F59"/>
+          <w:sz w:val="20"/>
+          <w:szCs w:val="20"/>
+          <w:lang w:eastAsia="pt-BR"/>
+        </w:rPr>
+        <w:t>ArgumentCaptor</w:t>
+      </w:r>
+      <w:proofErr w:type="spellEnd"/>
+      <w:r>
+        <w:rPr>
+          <w:rFonts w:ascii="Courier New" w:eastAsia="Times New Roman" w:hAnsi="Courier New" w:cs="Courier New"/>
+          <w:color w:val="999999"/>
+          <w:sz w:val="20"/>
+          <w:szCs w:val="20"/>
+          <w:lang w:eastAsia="pt-BR"/>
+        </w:rPr>
+        <w:t>&lt;</w:t>
+      </w:r>
+      <w:r>
+        <w:rPr>
+          <w:rFonts w:ascii="Courier New" w:eastAsia="Times New Roman" w:hAnsi="Courier New" w:cs="Courier New"/>
+          <w:color w:val="3D464D"/>
+          <w:sz w:val="20"/>
+          <w:szCs w:val="20"/>
+          <w:lang w:eastAsia="pt-BR"/>
+        </w:rPr>
+        <w:t>ABC</w:t>
+      </w:r>
+      <w:r>
+        <w:rPr>
+          <w:rFonts w:ascii="Courier New" w:eastAsia="Times New Roman" w:hAnsi="Courier New" w:cs="Courier New"/>
+          <w:color w:val="999999"/>
+          <w:sz w:val="20"/>
+          <w:szCs w:val="20"/>
+          <w:lang w:eastAsia="pt-BR"/>
+        </w:rPr>
+        <w:t>&gt;</w:t>
+      </w:r>
+      <w:r>
+        <w:rPr>
+          <w:rFonts w:ascii="Courier New" w:eastAsia="Times New Roman" w:hAnsi="Courier New" w:cs="Courier New"/>
+          <w:color w:val="3D464D"/>
+          <w:sz w:val="20"/>
+          <w:szCs w:val="20"/>
+          <w:lang w:eastAsia="pt-BR"/>
+        </w:rPr>
+        <w:t xml:space="preserve"> argumento </w:t>
+      </w:r>
+      <w:r>
+        <w:rPr>
+          <w:rFonts w:ascii="Courier New" w:eastAsia="Times New Roman" w:hAnsi="Courier New" w:cs="Courier New"/>
+          <w:color w:val="999999"/>
+          <w:sz w:val="20"/>
+          <w:szCs w:val="20"/>
+          <w:lang w:eastAsia="pt-BR"/>
+        </w:rPr>
+        <w:t>=</w:t>
+      </w:r>
+      <w:r>
+        <w:rPr>
+          <w:rFonts w:ascii="Courier New" w:eastAsia="Times New Roman" w:hAnsi="Courier New" w:cs="Courier New"/>
+          <w:color w:val="3D464D"/>
+          <w:sz w:val="20"/>
+          <w:szCs w:val="20"/>
+          <w:lang w:eastAsia="pt-BR"/>
+        </w:rPr>
+        <w:t xml:space="preserve"> </w:t>
+      </w:r>
+      <w:proofErr w:type="spellStart"/>
+      <w:r>
+        <w:rPr>
+          <w:rFonts w:ascii="Courier New" w:eastAsia="Times New Roman" w:hAnsi="Courier New" w:cs="Courier New"/>
+          <w:color w:val="A67F59"/>
+          <w:sz w:val="20"/>
+          <w:szCs w:val="20"/>
+          <w:lang w:eastAsia="pt-BR"/>
+        </w:rPr>
+        <w:t>ArgumentCaptor</w:t>
+      </w:r>
+      <w:r>
+        <w:rPr>
+          <w:rFonts w:ascii="Courier New" w:eastAsia="Times New Roman" w:hAnsi="Courier New" w:cs="Courier New"/>
+          <w:color w:val="999999"/>
+          <w:sz w:val="20"/>
+          <w:szCs w:val="20"/>
+          <w:lang w:eastAsia="pt-BR"/>
+        </w:rPr>
+        <w:t>.</w:t>
+      </w:r>
+      <w:r>
+        <w:rPr>
+          <w:rFonts w:ascii="Courier New" w:eastAsia="Times New Roman" w:hAnsi="Courier New" w:cs="Courier New"/>
+          <w:color w:val="3D464D"/>
+          <w:sz w:val="20"/>
+          <w:szCs w:val="20"/>
+          <w:lang w:eastAsia="pt-BR"/>
+        </w:rPr>
+        <w:t>forClass</w:t>
+      </w:r>
+      <w:proofErr w:type="spellEnd"/>
+      <w:r>
+        <w:rPr>
+          <w:rFonts w:ascii="Courier New" w:eastAsia="Times New Roman" w:hAnsi="Courier New" w:cs="Courier New"/>
+          <w:color w:val="999999"/>
+          <w:sz w:val="20"/>
+          <w:szCs w:val="20"/>
+          <w:lang w:eastAsia="pt-BR"/>
+        </w:rPr>
+        <w:t>(</w:t>
+      </w:r>
+      <w:proofErr w:type="spellStart"/>
+      <w:r>
+        <w:rPr>
+          <w:rFonts w:ascii="Courier New" w:eastAsia="Times New Roman" w:hAnsi="Courier New" w:cs="Courier New"/>
+          <w:color w:val="3D464D"/>
+          <w:sz w:val="20"/>
+          <w:szCs w:val="20"/>
+          <w:lang w:eastAsia="pt-BR"/>
+        </w:rPr>
+        <w:t>ABC</w:t>
+      </w:r>
+      <w:r>
+        <w:rPr>
+          <w:rFonts w:ascii="Courier New" w:eastAsia="Times New Roman" w:hAnsi="Courier New" w:cs="Courier New"/>
+          <w:color w:val="999999"/>
+          <w:sz w:val="20"/>
+          <w:szCs w:val="20"/>
+          <w:lang w:eastAsia="pt-BR"/>
+        </w:rPr>
+        <w:t>.</w:t>
+      </w:r>
+      <w:r>
+        <w:rPr>
+          <w:rFonts w:ascii="Courier New" w:eastAsia="Times New Roman" w:hAnsi="Courier New" w:cs="Courier New"/>
+          <w:color w:val="0077AA"/>
+          <w:sz w:val="20"/>
+          <w:szCs w:val="20"/>
+          <w:lang w:eastAsia="pt-BR"/>
+        </w:rPr>
+        <w:t>class</w:t>
+      </w:r>
+      <w:proofErr w:type="spellEnd"/>
+      <w:r>
+        <w:rPr>
+          <w:rFonts w:ascii="Courier New" w:eastAsia="Times New Roman" w:hAnsi="Courier New" w:cs="Courier New"/>
+          <w:color w:val="999999"/>
+          <w:sz w:val="20"/>
+          <w:szCs w:val="20"/>
+          <w:lang w:eastAsia="pt-BR"/>
+        </w:rPr>
+        <w:t>);</w:t>
+      </w:r>
+    </w:p>
+    <w:p>
+      <w:pPr>
+        <w:rPr>
+          <w:color w:val="3D464D"/>
+          <w:sz w:val="27"/>
+          <w:szCs w:val="27"/>
+          <w:shd w:val="clear" w:color="auto" w:fill="FFFFFF"/>
+        </w:rPr>
+      </w:pPr>
+      <w:r>
+        <w:rPr>
+          <w:color w:val="3D464D"/>
+          <w:sz w:val="27"/>
+          <w:szCs w:val="27"/>
+          <w:shd w:val="clear" w:color="auto" w:fill="FFFFFF"/>
+        </w:rPr>
+        <w:t>Colocamos a classe que queremos capturar! Ou seja, se queremos capturar um </w:t>
+      </w:r>
+      <w:r>
+        <w:rPr>
+          <w:rStyle w:val="CdigoHTML"/>
+          <w:rFonts w:eastAsiaTheme="minorHAnsi"/>
+          <w:color w:val="3D464D"/>
+          <w:shd w:val="clear" w:color="auto" w:fill="F0F3F5"/>
+        </w:rPr>
+        <w:t>Pagamento</w:t>
+      </w:r>
+      <w:r>
+        <w:rPr>
+          <w:color w:val="3D464D"/>
+          <w:sz w:val="27"/>
+          <w:szCs w:val="27"/>
+          <w:shd w:val="clear" w:color="auto" w:fill="FFFFFF"/>
+        </w:rPr>
+        <w:t>, colocamos ali </w:t>
+      </w:r>
+      <w:r>
+        <w:rPr>
+          <w:rStyle w:val="CdigoHTML"/>
+          <w:rFonts w:eastAsiaTheme="minorHAnsi"/>
+          <w:color w:val="3D464D"/>
+          <w:shd w:val="clear" w:color="auto" w:fill="F0F3F5"/>
+        </w:rPr>
+        <w:t>Pagamento</w:t>
+      </w:r>
+      <w:r>
+        <w:rPr>
+          <w:color w:val="3D464D"/>
+          <w:sz w:val="27"/>
+          <w:szCs w:val="27"/>
+          <w:shd w:val="clear" w:color="auto" w:fill="FFFFFF"/>
+        </w:rPr>
+        <w:t> e </w:t>
+      </w:r>
+      <w:proofErr w:type="spellStart"/>
+      <w:r>
+        <w:rPr>
+          <w:rStyle w:val="CdigoHTML"/>
+          <w:rFonts w:eastAsiaTheme="minorHAnsi"/>
+          <w:color w:val="3D464D"/>
+          <w:shd w:val="clear" w:color="auto" w:fill="F0F3F5"/>
+        </w:rPr>
+        <w:t>Pagamento.class</w:t>
+      </w:r>
+      <w:proofErr w:type="spellEnd"/>
+      <w:r>
+        <w:rPr>
+          <w:color w:val="3D464D"/>
+          <w:sz w:val="27"/>
+          <w:szCs w:val="27"/>
+          <w:shd w:val="clear" w:color="auto" w:fill="FFFFFF"/>
+        </w:rPr>
+        <w:t>.</w:t>
+      </w:r>
+    </w:p>
+    <w:p>
+      <w:bookmarkStart w:id="0" w:name="_GoBack"/>
+      <w:bookmarkEnd w:id="0"/>
+    </w:p>
     <w:sectPr>
       <w:pgSz w:w="11906" w:h="16838"/>
       <w:pgMar w:top="720" w:right="720" w:bottom="720" w:left="720" w:header="708" w:footer="708" w:gutter="0"/>
@@ -16146,6 +16696,27 @@
     <w:name w:val="Normal"/>
     <w:qFormat/>
   </w:style>
+  <w:style w:type="paragraph" w:styleId="Ttulo1">
+    <w:name w:val="heading 1"/>
+    <w:basedOn w:val="Normal"/>
+    <w:link w:val="Ttulo1Char"/>
+    <w:uiPriority w:val="9"/>
+    <w:qFormat/>
+    <w:rsid w:val="00EE58C6"/>
+    <w:pPr>
+      <w:spacing w:before="100" w:beforeAutospacing="1" w:after="100" w:afterAutospacing="1" w:line="240" w:lineRule="auto"/>
+      <w:outlineLvl w:val="0"/>
+    </w:pPr>
+    <w:rPr>
+      <w:rFonts w:ascii="Times New Roman" w:eastAsia="Times New Roman" w:hAnsi="Times New Roman" w:cs="Times New Roman"/>
+      <w:b/>
+      <w:bCs/>
+      <w:kern w:val="36"/>
+      <w:sz w:val="48"/>
+      <w:szCs w:val="48"/>
+      <w:lang w:eastAsia="pt-BR"/>
+    </w:rPr>
+  </w:style>
   <w:style w:type="character" w:default="1" w:styleId="Fontepargpadro">
     <w:name w:val="Default Paragraph Font"/>
     <w:uiPriority w:val="1"/>
@@ -16299,6 +16870,27 @@
       <w:color w:val="0000FF"/>
       <w:u w:val="single"/>
     </w:rPr>
+  </w:style>
+  <w:style w:type="character" w:customStyle="1" w:styleId="Ttulo1Char">
+    <w:name w:val="Título 1 Char"/>
+    <w:basedOn w:val="Fontepargpadro"/>
+    <w:link w:val="Ttulo1"/>
+    <w:uiPriority w:val="9"/>
+    <w:rsid w:val="00EE58C6"/>
+    <w:rPr>
+      <w:rFonts w:ascii="Times New Roman" w:eastAsia="Times New Roman" w:hAnsi="Times New Roman" w:cs="Times New Roman"/>
+      <w:b/>
+      <w:bCs/>
+      <w:kern w:val="36"/>
+      <w:sz w:val="48"/>
+      <w:szCs w:val="48"/>
+      <w:lang w:eastAsia="pt-BR"/>
+    </w:rPr>
+  </w:style>
+  <w:style w:type="character" w:customStyle="1" w:styleId="task-body-header-title-text">
+    <w:name w:val="task-body-header-title-text"/>
+    <w:basedOn w:val="Fontepargpadro"/>
+    <w:rsid w:val="00EE58C6"/>
   </w:style>
 </w:styles>
 </file>

</xml_diff>

<commit_message>
Criando abstracoes para testar - Mocks em Java
</commit_message>
<xml_diff>
--- a/Alura/Mocks em Java - Testes de comportamentos automatizados/Notas-Mocks.docx
+++ b/Alura/Mocks em Java - Testes de comportamentos automatizados/Notas-Mocks.docx
@@ -16126,9 +16126,162 @@
       </w:r>
     </w:p>
     <w:p>
+      <w:pPr>
+        <w:rPr>
+          <w:rFonts w:ascii="Arial" w:hAnsi="Arial" w:cs="Arial"/>
+          <w:b/>
+          <w:bCs/>
+          <w:color w:val="3D464D"/>
+          <w:spacing w:val="-8"/>
+          <w:sz w:val="28"/>
+          <w:szCs w:val="28"/>
+          <w:shd w:val="clear" w:color="auto" w:fill="EDF1F2"/>
+        </w:rPr>
+      </w:pPr>
+    </w:p>
+    <w:p>
+      <w:pPr>
+        <w:rPr>
+          <w:rFonts w:ascii="Arial" w:hAnsi="Arial" w:cs="Arial"/>
+          <w:b/>
+          <w:bCs/>
+          <w:color w:val="3D464D"/>
+          <w:spacing w:val="-8"/>
+          <w:sz w:val="28"/>
+          <w:szCs w:val="28"/>
+          <w:shd w:val="clear" w:color="auto" w:fill="EDF1F2"/>
+        </w:rPr>
+      </w:pPr>
+      <w:r>
+        <w:rPr>
+          <w:rFonts w:ascii="Arial" w:hAnsi="Arial" w:cs="Arial"/>
+          <w:b/>
+          <w:bCs/>
+          <w:color w:val="3D464D"/>
+          <w:spacing w:val="-8"/>
+          <w:sz w:val="28"/>
+          <w:szCs w:val="28"/>
+          <w:shd w:val="clear" w:color="auto" w:fill="EDF1F2"/>
+        </w:rPr>
+        <w:t>Criando abstrações para testar</w:t>
+      </w:r>
+    </w:p>
+    <w:p>
+      <w:pPr>
+        <w:shd w:val="clear" w:color="auto" w:fill="FFFFFF"/>
+        <w:spacing w:after="0" w:line="240" w:lineRule="auto"/>
+        <w:rPr>
+          <w:rFonts w:ascii="Times New Roman" w:eastAsia="Times New Roman" w:hAnsi="Times New Roman" w:cs="Times New Roman"/>
+          <w:color w:val="3D464D"/>
+          <w:sz w:val="27"/>
+          <w:szCs w:val="27"/>
+          <w:lang w:eastAsia="pt-BR"/>
+        </w:rPr>
+      </w:pPr>
+      <w:r>
+        <w:rPr>
+          <w:rFonts w:ascii="Times New Roman" w:eastAsia="Times New Roman" w:hAnsi="Times New Roman" w:cs="Times New Roman"/>
+          <w:color w:val="3D464D"/>
+          <w:sz w:val="27"/>
+          <w:szCs w:val="27"/>
+          <w:lang w:eastAsia="pt-BR"/>
+        </w:rPr>
+        <w:t>Não é possível</w:t>
+      </w:r>
       <w:bookmarkStart w:id="0" w:name="_GoBack"/>
       <w:bookmarkEnd w:id="0"/>
-    </w:p>
+      <w:r>
+        <w:rPr>
+          <w:rFonts w:ascii="Times New Roman" w:eastAsia="Times New Roman" w:hAnsi="Times New Roman" w:cs="Times New Roman"/>
+          <w:color w:val="3D464D"/>
+          <w:sz w:val="27"/>
+          <w:szCs w:val="27"/>
+          <w:lang w:eastAsia="pt-BR"/>
+        </w:rPr>
+        <w:t xml:space="preserve"> testar quando se tem métodos estáticos, neste caso, criando abstrações </w:t>
+      </w:r>
+    </w:p>
+    <w:p>
+      <w:pPr>
+        <w:shd w:val="clear" w:color="auto" w:fill="FFFFFF"/>
+        <w:spacing w:after="0" w:line="240" w:lineRule="auto"/>
+        <w:rPr>
+          <w:rFonts w:ascii="Times New Roman" w:eastAsia="Times New Roman" w:hAnsi="Times New Roman" w:cs="Times New Roman"/>
+          <w:color w:val="3D464D"/>
+          <w:sz w:val="27"/>
+          <w:szCs w:val="27"/>
+          <w:lang w:eastAsia="pt-BR"/>
+        </w:rPr>
+      </w:pPr>
+      <w:r>
+        <w:rPr>
+          <w:rFonts w:ascii="Times New Roman" w:eastAsia="Times New Roman" w:hAnsi="Times New Roman" w:cs="Times New Roman"/>
+          <w:color w:val="3D464D"/>
+          <w:sz w:val="27"/>
+          <w:szCs w:val="27"/>
+          <w:lang w:eastAsia="pt-BR"/>
+        </w:rPr>
+        <w:t>o</w:t>
+      </w:r>
+      <w:r>
+        <w:rPr>
+          <w:rFonts w:ascii="Times New Roman" w:eastAsia="Times New Roman" w:hAnsi="Times New Roman" w:cs="Times New Roman"/>
+          <w:color w:val="3D464D"/>
+          <w:sz w:val="27"/>
+          <w:szCs w:val="27"/>
+          <w:lang w:eastAsia="pt-BR"/>
+        </w:rPr>
+        <w:t xml:space="preserve"> código fica um pouco mais complexo, mas conseguimos testar e garantir sua qualidade.</w:t>
+      </w:r>
+    </w:p>
+    <w:p>
+      <w:pPr>
+        <w:shd w:val="clear" w:color="auto" w:fill="FFFFFF"/>
+        <w:spacing w:before="360" w:after="360" w:line="240" w:lineRule="auto"/>
+        <w:rPr>
+          <w:rFonts w:ascii="Times New Roman" w:eastAsia="Times New Roman" w:hAnsi="Times New Roman" w:cs="Times New Roman"/>
+          <w:color w:val="3D464D"/>
+          <w:sz w:val="27"/>
+          <w:szCs w:val="27"/>
+          <w:lang w:eastAsia="pt-BR"/>
+        </w:rPr>
+      </w:pPr>
+      <w:r>
+        <w:rPr>
+          <w:rFonts w:ascii="Times New Roman" w:eastAsia="Times New Roman" w:hAnsi="Times New Roman" w:cs="Times New Roman"/>
+          <w:color w:val="3D464D"/>
+          <w:sz w:val="27"/>
+          <w:szCs w:val="27"/>
+          <w:lang w:eastAsia="pt-BR"/>
+        </w:rPr>
+        <w:t>Uma ótima dica para se levar é: se está difícil testar, é porque nosso projeto de classes não está bom o suficiente.</w:t>
+      </w:r>
+    </w:p>
+    <w:p>
+      <w:pPr>
+        <w:shd w:val="clear" w:color="auto" w:fill="FFFFFF"/>
+        <w:spacing w:before="360" w:after="360" w:line="240" w:lineRule="auto"/>
+        <w:rPr>
+          <w:rFonts w:ascii="Times New Roman" w:eastAsia="Times New Roman" w:hAnsi="Times New Roman" w:cs="Times New Roman"/>
+          <w:color w:val="3D464D"/>
+          <w:sz w:val="27"/>
+          <w:szCs w:val="27"/>
+          <w:lang w:eastAsia="pt-BR"/>
+        </w:rPr>
+      </w:pPr>
+      <w:r>
+        <w:rPr>
+          <w:rFonts w:ascii="Times New Roman" w:eastAsia="Times New Roman" w:hAnsi="Times New Roman" w:cs="Times New Roman"/>
+          <w:color w:val="3D464D"/>
+          <w:sz w:val="27"/>
+          <w:szCs w:val="27"/>
+          <w:lang w:eastAsia="pt-BR"/>
+        </w:rPr>
+        <w:lastRenderedPageBreak/>
+        <w:t>Idealmente, deve ser fácil escrever um teste de unidade. Use seus conhecimentos de orientação a objetos, crie abstrações, escreva classes pequenas, diminua o acoplamento... Tudo isso facilitará o seu teste!</w:t>
+      </w:r>
+    </w:p>
+    <w:p/>
     <w:sectPr>
       <w:pgSz w:w="11906" w:h="16838"/>
       <w:pgMar w:top="720" w:right="720" w:bottom="720" w:left="720" w:header="708" w:footer="708" w:gutter="0"/>

</xml_diff>